<commit_message>
Respaldo proyecto Pagos GyG
</commit_message>
<xml_diff>
--- a/0.1. GyG Recibos - Pasos a seguir.docx
+++ b/0.1. GyG Recibos - Pasos a seguir.docx
@@ -5,6 +5,107 @@
     <w:p>
       <w:pPr>
         <w:spacing w:after="240"/>
+        <w:rPr>
+          <w:rFonts w:eastAsia="" w:eastAsiaTheme="minorEastAsia"/>
+          <w:b w:val="1"/>
+          <w:bCs w:val="1"/>
+          <w:sz w:val="32"/>
+          <w:szCs w:val="32"/>
+        </w:rPr>
+      </w:pPr>
+      <w:proofErr w:type="spellStart"/>
+      <w:r>
+        <w:rPr>
+          <w:rFonts w:eastAsia="" w:eastAsiaTheme="minorEastAsia"/>
+          <w:b w:val="1"/>
+          <w:bCs w:val="1"/>
+          <w:sz w:val="32"/>
+          <w:szCs w:val="32"/>
+        </w:rPr>
+        <w:t>GyG</w:t>
+      </w:r>
+      <w:proofErr w:type="spellEnd"/>
+      <w:r>
+        <w:rPr>
+          <w:rFonts w:eastAsia="" w:eastAsiaTheme="minorEastAsia"/>
+          <w:b w:val="1"/>
+          <w:bCs w:val="1"/>
+          <w:sz w:val="32"/>
+          <w:szCs w:val="32"/>
+        </w:rPr>
+        <w:t xml:space="preserve"> </w:t>
+      </w:r>
+      <w:r>
+        <w:rPr>
+          <w:rFonts w:eastAsia="" w:eastAsiaTheme="minorEastAsia"/>
+          <w:b w:val="1"/>
+          <w:bCs w:val="1"/>
+          <w:sz w:val="32"/>
+          <w:szCs w:val="32"/>
+        </w:rPr>
+        <w:t>RECIBOS</w:t>
+      </w:r>
+    </w:p>
+    <w:p>
+      <w:pPr>
+        <w:pStyle w:val="Normal"/>
+        <w:rPr>
+          <w:rFonts w:eastAsia="" w:eastAsiaTheme="minorEastAsia"/>
+        </w:rPr>
+      </w:pPr>
+      <w:r>
+        <w:rPr>
+          <w:rFonts w:eastAsia="" w:eastAsiaTheme="minorEastAsia"/>
+        </w:rPr>
+        <w:t xml:space="preserve">La </w:t>
+      </w:r>
+      <w:r>
+        <w:rPr>
+          <w:rFonts w:eastAsia="" w:eastAsiaTheme="minorEastAsia"/>
+          <w:i w:val="1"/>
+          <w:iCs w:val="1"/>
+        </w:rPr>
+        <w:t>Asociación Civil Cuadra Segura Guacara Guigue (</w:t>
+      </w:r>
+      <w:proofErr w:type="spellStart"/>
+      <w:r>
+        <w:rPr>
+          <w:rFonts w:eastAsia="" w:eastAsiaTheme="minorEastAsia"/>
+          <w:i w:val="1"/>
+          <w:iCs w:val="1"/>
+        </w:rPr>
+        <w:t>GyG</w:t>
+      </w:r>
+      <w:proofErr w:type="spellEnd"/>
+      <w:r>
+        <w:rPr>
+          <w:rFonts w:eastAsia="" w:eastAsiaTheme="minorEastAsia"/>
+          <w:i w:val="1"/>
+          <w:iCs w:val="1"/>
+        </w:rPr>
+        <w:t>)</w:t>
+      </w:r>
+      <w:r>
+        <w:rPr>
+          <w:rFonts w:eastAsia="" w:eastAsiaTheme="minorEastAsia"/>
+        </w:rPr>
+        <w:t xml:space="preserve"> basa su registro y emisión de los recibos de pago en los procesos descritos a continuación</w:t>
+      </w:r>
+      <w:r>
+        <w:rPr>
+          <w:rFonts w:eastAsia="" w:eastAsiaTheme="minorEastAsia"/>
+          <w:i w:val="1"/>
+          <w:iCs w:val="1"/>
+        </w:rPr>
+        <w:t>.</w:t>
+      </w:r>
+      <w:r>
+        <w:br/>
+      </w:r>
+    </w:p>
+    <w:p>
+      <w:pPr>
+        <w:spacing w:after="0"/>
         <w:rPr>
           <w:rFonts w:eastAsiaTheme="minorEastAsia"/>
           <w:b/>
@@ -13,145 +114,67 @@
           <w:szCs w:val="28"/>
         </w:rPr>
       </w:pPr>
-      <w:proofErr w:type="spellStart"/>
-      <w:r>
-        <w:rPr>
-          <w:rFonts w:eastAsiaTheme="minorEastAsia"/>
-          <w:b/>
-          <w:bCs/>
+      <w:r>
+        <w:rPr>
+          <w:rFonts w:eastAsia="" w:eastAsiaTheme="minorEastAsia"/>
+          <w:b w:val="1"/>
+          <w:bCs w:val="1"/>
           <w:sz w:val="28"/>
           <w:szCs w:val="28"/>
         </w:rPr>
-        <w:t>GyG</w:t>
-      </w:r>
-      <w:proofErr w:type="spellEnd"/>
-      <w:r>
-        <w:rPr>
-          <w:rFonts w:eastAsiaTheme="minorEastAsia"/>
-          <w:b/>
-          <w:bCs/>
-          <w:sz w:val="28"/>
-          <w:szCs w:val="28"/>
-        </w:rPr>
-        <w:t xml:space="preserve"> RECIBOS</w:t>
-      </w:r>
-    </w:p>
-    <w:p>
-      <w:pPr>
-        <w:rPr>
-          <w:rFonts w:eastAsiaTheme="minorEastAsia"/>
-        </w:rPr>
-      </w:pPr>
-      <w:r>
-        <w:rPr>
-          <w:rFonts w:eastAsiaTheme="minorEastAsia"/>
-        </w:rPr>
-        <w:t xml:space="preserve">Este proyecto contiene todos los elementos realizados para la automatización del registro y emisión de los recibos de pago para la </w:t>
-      </w:r>
-      <w:r>
-        <w:rPr>
-          <w:rFonts w:eastAsiaTheme="minorEastAsia"/>
-          <w:i/>
-          <w:iCs/>
-        </w:rPr>
-        <w:t xml:space="preserve">Asociación Civil Cuadra Segura </w:t>
-      </w:r>
-      <w:r>
-        <w:rPr>
-          <w:rFonts w:eastAsiaTheme="minorEastAsia"/>
-          <w:i/>
-          <w:iCs/>
-        </w:rPr>
-        <w:t>Guacara Guigue (</w:t>
-      </w:r>
-      <w:proofErr w:type="spellStart"/>
-      <w:r>
-        <w:rPr>
-          <w:rFonts w:eastAsiaTheme="minorEastAsia"/>
-          <w:i/>
-          <w:iCs/>
-        </w:rPr>
-        <w:t>GyG</w:t>
-      </w:r>
-      <w:proofErr w:type="spellEnd"/>
-      <w:r>
-        <w:rPr>
-          <w:rFonts w:eastAsiaTheme="minorEastAsia"/>
-          <w:i/>
-          <w:iCs/>
-        </w:rPr>
-        <w:t>)</w:t>
-      </w:r>
-      <w:r>
-        <w:rPr>
-          <w:rFonts w:eastAsiaTheme="minorEastAsia"/>
-          <w:i/>
-          <w:iCs/>
-        </w:rPr>
-        <w:t>.</w:t>
-      </w:r>
-      <w:r>
-        <w:br/>
-      </w:r>
-    </w:p>
-    <w:p>
-      <w:pPr>
-        <w:spacing w:after="0"/>
-        <w:rPr>
-          <w:rFonts w:eastAsiaTheme="minorEastAsia"/>
-          <w:b/>
-          <w:bCs/>
-          <w:sz w:val="28"/>
-          <w:szCs w:val="28"/>
-        </w:rPr>
-      </w:pPr>
-      <w:r>
-        <w:rPr>
-          <w:rFonts w:eastAsiaTheme="minorEastAsia"/>
-          <w:b/>
-          <w:bCs/>
-          <w:sz w:val="28"/>
-          <w:szCs w:val="28"/>
-        </w:rPr>
         <w:t>Procesos</w:t>
       </w:r>
     </w:p>
     <w:p>
       <w:pPr>
+        <w:pStyle w:val="Normal"/>
+      </w:pPr>
+      <w:r>
+        <w:rPr/>
+        <w:t>En este apartado encontraremos los procesos relacionados con la generación y emisión de los recibos de pago, la generación de información para el equipo de Cobranza (análisis de pagos, saldos pendientes, etc.), así como para la Directiva (gráficas de cobranzas, resumen de ingresos por mes, etc.), apoyados por una serie de procesos relacionados con la emisión de resúmenes de pago a solicitud, reconversión monetaria, y la eliminación de archivos con cierta antigüedad a fin de recuperar espacio en disco.</w:t>
+      </w:r>
+    </w:p>
+    <w:p>
+      <w:pPr>
+        <w:pStyle w:val="Normal"/>
         <w:tabs>
           <w:tab w:val="left" w:pos="363"/>
         </w:tabs>
         <w:spacing w:before="240" w:after="0"/>
+        <w:ind w:left="0"/>
+        <w:rPr>
+          <w:rFonts w:ascii="Calibri" w:hAnsi="Calibri" w:eastAsia="Calibri" w:cs="Calibri" w:asciiTheme="minorAscii" w:hAnsiTheme="minorAscii" w:eastAsiaTheme="minorAscii" w:cstheme="minorAscii"/>
+          <w:b w:val="1"/>
+          <w:bCs w:val="1"/>
+          <w:sz w:val="22"/>
+          <w:szCs w:val="22"/>
+        </w:rPr>
+      </w:pPr>
+      <w:r>
+        <w:rPr>
+          <w:b w:val="1"/>
+          <w:bCs w:val="1"/>
+        </w:rPr>
+        <w:t>1.  Registro y e</w:t>
+      </w:r>
+      <w:r>
         <w:rPr>
           <w:b/>
           <w:bCs/>
         </w:rPr>
-      </w:pPr>
-      <w:r>
-        <w:rPr>
-          <w:b/>
-          <w:bCs/>
-        </w:rPr>
-        <w:t>1.</w:t>
-      </w:r>
-      <w:r>
-        <w:rPr>
-          <w:b/>
-          <w:bCs/>
-        </w:rPr>
         <w:tab/>
       </w:r>
       <w:r>
         <w:rPr>
-          <w:b/>
-          <w:bCs/>
-        </w:rPr>
-        <w:t>Emisión de</w:t>
-      </w:r>
-      <w:r>
-        <w:rPr>
-          <w:b/>
-          <w:bCs/>
+          <w:b w:val="1"/>
+          <w:bCs w:val="1"/>
+        </w:rPr>
+        <w:t>misión de</w:t>
+      </w:r>
+      <w:r>
+        <w:rPr>
+          <w:b w:val="1"/>
+          <w:bCs w:val="1"/>
         </w:rPr>
         <w:t xml:space="preserve"> recibos de pago</w:t>
       </w:r>
@@ -270,6 +293,51 @@
     </w:p>
     <w:p>
       <w:pPr>
+        <w:pStyle w:val="Normal"/>
+        <w:ind w:left="720"/>
+      </w:pPr>
+      <w:r>
+        <w:rPr>
+          <w:rFonts w:eastAsia="" w:eastAsiaTheme="minorEastAsia"/>
+        </w:rPr>
+        <w:t xml:space="preserve">Como resultado se muestra la cantidad de recibos de pago generados, el cual debe coincidir con la cantidad de pagos marcados en la columna 'Generar' de la pestaña ‘Vigilancia’ de la hoja de cálculo '1.1. </w:t>
+      </w:r>
+      <w:r>
+        <w:rPr>
+          <w:rFonts w:eastAsia="" w:eastAsiaTheme="minorEastAsia"/>
+        </w:rPr>
+        <w:t>GyG</w:t>
+      </w:r>
+      <w:r>
+        <w:rPr>
+          <w:rFonts w:eastAsia="" w:eastAsiaTheme="minorEastAsia"/>
+        </w:rPr>
+        <w:t xml:space="preserve"> Recibos.xlsm’</w:t>
+      </w:r>
+    </w:p>
+    <w:p>
+      <w:pPr>
+        <w:pStyle w:val="Prrafodelista"/>
+        <w:numPr>
+          <w:ilvl w:val="0"/>
+          <w:numId w:val="8"/>
+        </w:numPr>
+      </w:pPr>
+      <w:r>
+        <w:rPr>
+          <w:rFonts w:eastAsiaTheme="minorEastAsia"/>
+        </w:rPr>
+        <w:t>Envío de</w:t>
+      </w:r>
+      <w:r>
+        <w:rPr>
+          <w:rFonts w:eastAsiaTheme="minorEastAsia"/>
+        </w:rPr>
+        <w:t xml:space="preserve"> recibos</w:t>
+      </w:r>
+    </w:p>
+    <w:p>
+      <w:pPr>
         <w:pStyle w:val="Prrafodelista"/>
         <w:numPr>
           <w:ilvl w:val="1"/>
@@ -280,119 +348,70 @@
         <w:rPr>
           <w:rFonts w:eastAsiaTheme="minorEastAsia"/>
         </w:rPr>
-        <w:t>Como resultado se muestra la cantidad de recibos de pago generados, el cual debe coincidir con la cantidad de pagos marcados para 'Generar'</w:t>
-      </w:r>
-    </w:p>
-    <w:p>
-      <w:pPr>
-        <w:pStyle w:val="Prrafodelista"/>
-        <w:numPr>
-          <w:ilvl w:val="0"/>
-          <w:numId w:val="8"/>
-        </w:numPr>
-      </w:pPr>
+        <w:t xml:space="preserve">Ejecuta el archivo de comandos ‘‘1.3. </w:t>
+      </w:r>
+      <w:proofErr w:type="spellStart"/>
       <w:r>
         <w:rPr>
           <w:rFonts w:eastAsiaTheme="minorEastAsia"/>
         </w:rPr>
-        <w:t>Envío de</w:t>
-      </w:r>
+        <w:t>GyG</w:t>
+      </w:r>
+      <w:proofErr w:type="spellEnd"/>
       <w:r>
         <w:rPr>
           <w:rFonts w:eastAsiaTheme="minorEastAsia"/>
         </w:rPr>
-        <w:t xml:space="preserve"> recibos</w:t>
-      </w:r>
-    </w:p>
-    <w:p>
-      <w:pPr>
-        <w:pStyle w:val="Prrafodelista"/>
-        <w:numPr>
-          <w:ilvl w:val="1"/>
-          <w:numId w:val="8"/>
-        </w:numPr>
-      </w:pPr>
+        <w:t xml:space="preserve"> Recibos - </w:t>
+      </w:r>
+      <w:proofErr w:type="spellStart"/>
       <w:r>
         <w:rPr>
           <w:rFonts w:eastAsiaTheme="minorEastAsia"/>
         </w:rPr>
-        <w:t xml:space="preserve">Ejecuta el archivo de comandos ‘‘1.3. </w:t>
-      </w:r>
-      <w:proofErr w:type="spellStart"/>
+        <w:t>Envia</w:t>
+      </w:r>
+      <w:proofErr w:type="spellEnd"/>
       <w:r>
         <w:rPr>
           <w:rFonts w:eastAsiaTheme="minorEastAsia"/>
         </w:rPr>
-        <w:t>GyG</w:t>
-      </w:r>
-      <w:proofErr w:type="spellEnd"/>
-      <w:r>
-        <w:rPr>
-          <w:rFonts w:eastAsiaTheme="minorEastAsia"/>
-        </w:rPr>
-        <w:t xml:space="preserve"> Recibos - </w:t>
-      </w:r>
-      <w:proofErr w:type="spellStart"/>
-      <w:r>
-        <w:rPr>
-          <w:rFonts w:eastAsiaTheme="minorEastAsia"/>
-        </w:rPr>
-        <w:t>Envia</w:t>
-      </w:r>
-      <w:proofErr w:type="spellEnd"/>
-      <w:r>
-        <w:rPr>
-          <w:rFonts w:eastAsiaTheme="minorEastAsia"/>
-        </w:rPr>
         <w:t xml:space="preserve"> recibos"</w:t>
       </w:r>
     </w:p>
-    <w:p>
-      <w:pPr>
-        <w:pStyle w:val="Prrafodelista"/>
-        <w:numPr>
-          <w:ilvl w:val="1"/>
-          <w:numId w:val="8"/>
-        </w:numPr>
-      </w:pPr>
-      <w:r>
-        <w:rPr>
-          <w:rFonts w:eastAsiaTheme="minorEastAsia"/>
+    <w:p w14:noSpellErr="1">
+      <w:pPr>
+        <w:pStyle w:val="Normal"/>
+        <w:ind w:left="720"/>
+      </w:pPr>
+      <w:r>
+        <w:rPr>
+          <w:rFonts w:eastAsia="" w:eastAsiaTheme="minorEastAsia"/>
         </w:rPr>
         <w:t>Como resultado se muestra la cantidad de recibos de pago enviados por correo electrónico, así como los que deben entregarse en físico o ser enviados vía WhatsApp</w:t>
       </w:r>
     </w:p>
     <w:p>
       <w:pPr>
-        <w:tabs>
-          <w:tab w:val="left" w:pos="363"/>
-        </w:tabs>
-        <w:spacing w:before="240" w:after="0"/>
-        <w:rPr>
-          <w:b/>
-          <w:bCs/>
-        </w:rPr>
-      </w:pPr>
-      <w:r>
-        <w:rPr>
-          <w:b/>
-          <w:bCs/>
-        </w:rPr>
-        <w:t>2.</w:t>
-      </w:r>
-      <w:r>
-        <w:rPr>
-          <w:b/>
-          <w:bCs/>
-        </w:rPr>
-        <w:tab/>
-      </w:r>
-      <w:r>
-        <w:rPr>
-          <w:b/>
-          <w:bCs/>
-        </w:rPr>
-        <w:t>Información sobre los pagos recibidos</w:t>
+        <w:pStyle w:val="Normal"/>
+        <w:bidi w:val="0"/>
+        <w:spacing w:before="240" w:beforeAutospacing="off" w:after="0" w:afterAutospacing="off" w:line="259" w:lineRule="auto"/>
+        <w:ind w:left="0" w:right="0"/>
+        <w:jc w:val="left"/>
+        <w:rPr>
+          <w:rFonts w:ascii="Calibri" w:hAnsi="Calibri" w:eastAsia="Calibri" w:cs="Calibri" w:asciiTheme="minorAscii" w:hAnsiTheme="minorAscii" w:eastAsiaTheme="minorAscii" w:cstheme="minorAscii"/>
+          <w:b w:val="1"/>
+          <w:bCs w:val="1"/>
+          <w:sz w:val="22"/>
+          <w:szCs w:val="22"/>
+        </w:rPr>
+      </w:pPr>
+      <w:r>
+        <w:rPr>
+          <w:b w:val="1"/>
+          <w:bCs w:val="1"/>
+        </w:rPr>
+        <w:t>2.  Información sobre los pagos recibidos</w:t>
       </w:r>
     </w:p>
     <w:p>
@@ -414,40 +433,30 @@
     </w:p>
     <w:p>
       <w:pPr>
+        <w:pStyle w:val="Normal"/>
         <w:ind w:left="720"/>
       </w:pPr>
       <w:r>
         <w:rPr>
-          <w:rFonts w:eastAsiaTheme="minorEastAsia"/>
-        </w:rPr>
-        <w:t>La Cartelera Virtual provee información para los vecinos distribuidos en base a su clasificación: aquellos que pagan la cuota completa y los que colaboran aquellos que no participan pero aprovechan los servicios que provee la Asociación.</w:t>
-      </w:r>
-    </w:p>
-    <w:p>
-      <w:pPr>
-        <w:spacing w:after="0"/>
-        <w:ind w:left="720"/>
-      </w:pPr>
-      <w:r>
-        <w:rPr>
-          <w:rFonts w:eastAsiaTheme="minorEastAsia"/>
-        </w:rPr>
-        <w:t>Proceso:</w:t>
-      </w:r>
-    </w:p>
-    <w:p>
-      <w:pPr>
-        <w:pStyle w:val="Prrafodelista"/>
-        <w:numPr>
-          <w:ilvl w:val="1"/>
-          <w:numId w:val="7"/>
-        </w:numPr>
-      </w:pPr>
-      <w:r>
-        <w:rPr>
-          <w:rFonts w:eastAsiaTheme="minorEastAsia"/>
-        </w:rPr>
-        <w:t>Ejecuta el archivo de comandos "2.1. Cartelera Virtual"</w:t>
+          <w:rFonts w:eastAsia="" w:eastAsiaTheme="minorEastAsia"/>
+        </w:rPr>
+        <w:t>La Cartelera Virtual (</w:t>
+      </w:r>
+      <w:r>
+        <w:rPr>
+          <w:rFonts w:ascii="Calibri" w:hAnsi="Calibri" w:eastAsia="Calibri" w:cs="Calibri"/>
+          <w:noProof w:val="0"/>
+          <w:sz w:val="22"/>
+          <w:szCs w:val="22"/>
+          <w:lang w:val="es-VE"/>
+        </w:rPr>
+        <w:t xml:space="preserve">archivo de comandos "2.1. Cartelera Virtual") </w:t>
+      </w:r>
+      <w:r>
+        <w:rPr>
+          <w:rFonts w:eastAsia="" w:eastAsiaTheme="minorEastAsia"/>
+        </w:rPr>
+        <w:t>provee de información para los vecinos, los cuales se encuentran distribuidos en base a su clasificación: aquellos que pagan la cuota completa, los que colaboran con un monto inferior a la cuota, y aquellos que no participan pero que se aprovechan de los servicios que provee la Asociación.</w:t>
       </w:r>
     </w:p>
     <w:p>
@@ -472,14 +481,14 @@
       <w:pPr>
         <w:ind w:left="720"/>
         <w:rPr>
-          <w:rFonts w:eastAsiaTheme="minorEastAsia"/>
-        </w:rPr>
-      </w:pPr>
-      <w:r>
-        <w:rPr>
-          <w:rFonts w:eastAsiaTheme="minorEastAsia"/>
-        </w:rPr>
-        <w:t>Los Análisis de Pago proveen información para el equipo de cobranza y para la Junta Directiva de la Asociación:</w:t>
+          <w:rFonts w:eastAsia="" w:eastAsiaTheme="minorEastAsia"/>
+        </w:rPr>
+      </w:pPr>
+      <w:r>
+        <w:rPr>
+          <w:rFonts w:eastAsia="" w:eastAsiaTheme="minorEastAsia"/>
+        </w:rPr>
+        <w:t>Los Análisis de Pago proveen de información para el equipo de cobranzas y para la Junta Directiva de la Asociación:</w:t>
       </w:r>
     </w:p>
     <w:p>
@@ -489,26 +498,13 @@
           <w:ilvl w:val="1"/>
           <w:numId w:val="7"/>
         </w:numPr>
-      </w:pPr>
-      <w:r>
-        <w:rPr>
-          <w:rFonts w:eastAsiaTheme="minorEastAsia"/>
-        </w:rPr>
-        <w:t xml:space="preserve">Análisis de Pagos (archivo de comandos “3.1. </w:t>
-      </w:r>
-      <w:proofErr w:type="spellStart"/>
-      <w:r>
-        <w:rPr>
-          <w:rFonts w:eastAsiaTheme="minorEastAsia"/>
-        </w:rPr>
-        <w:t>GyG</w:t>
-      </w:r>
-      <w:proofErr w:type="spellEnd"/>
-      <w:r>
-        <w:rPr>
-          <w:rFonts w:eastAsiaTheme="minorEastAsia"/>
-        </w:rPr>
-        <w:t xml:space="preserve"> Análisis de Pagos”) brinda información detallada sobre el pago de los vecinos: último pago, clasificación y saldo pendiente, así como propuestas para cambio de categoría. El encabezado del análisis muestra el resumen de los cinco últimos meses: cantidad y monto de los pagos recibidos, el promedio de cada pago y el monto de la cuota, la cantidad de pagos completos y la cantidad de pagos equivalentes al 100% de la cuota. Adicionalmente muestra la distribución de los pagos entre meses anteriores, mes actual y anticipos de meses futuros.</w:t>
+        <w:rPr/>
+      </w:pPr>
+      <w:r>
+        <w:rPr>
+          <w:rFonts w:eastAsia="" w:eastAsiaTheme="minorEastAsia"/>
+        </w:rPr>
+        <w:t>El Análisis de Pagos (archivo de comandos “3.1. GyG Análisis de Pagos”) brinda información detallada sobre el pago de los vecinos: último pago, clasificación y saldo pendiente, así como propuestas para cambio de categoría. El encabezado del análisis muestra el resumen de los cinco últimos meses: cantidad y monto de los pagos recibidos, el promedio de cada pago y el monto de la cuota, la cantidad de pagos completos y la cantidad de pagos equivalentes al 100% de la cuota. Adicionalmente muestra la distribución de los pagos entre meses anteriores, mes actual y anticipos de meses futuros.</w:t>
       </w:r>
     </w:p>
     <w:p>
@@ -556,26 +552,144 @@
         </w:numPr>
         <w:ind w:left="1434" w:hanging="357"/>
         <w:contextualSpacing w:val="0"/>
-      </w:pPr>
-      <w:r>
-        <w:rPr>
-          <w:rFonts w:eastAsiaTheme="minorEastAsia"/>
+        <w:rPr/>
+      </w:pPr>
+      <w:r>
+        <w:rPr>
+          <w:rFonts w:eastAsia="" w:eastAsiaTheme="minorEastAsia"/>
         </w:rPr>
         <w:t xml:space="preserve">Resumen de Saldos a la Fecha (archivo de comandos “3.4. </w:t>
       </w:r>
-      <w:proofErr w:type="spellStart"/>
-      <w:r>
-        <w:rPr>
-          <w:rFonts w:eastAsiaTheme="minorEastAsia"/>
+      <w:r>
+        <w:rPr>
+          <w:rFonts w:eastAsia="" w:eastAsiaTheme="minorEastAsia"/>
         </w:rPr>
         <w:t>GyG</w:t>
       </w:r>
-      <w:proofErr w:type="spellEnd"/>
-      <w:r>
-        <w:rPr>
-          <w:rFonts w:eastAsiaTheme="minorEastAsia"/>
+      <w:r>
+        <w:rPr>
+          <w:rFonts w:eastAsia="" w:eastAsiaTheme="minorEastAsia"/>
         </w:rPr>
         <w:t xml:space="preserve"> Resumen de Saldos”) es una tabla resumen donde se muestra la deuda de cada vecino, así como el período adeudado.</w:t>
+      </w:r>
+    </w:p>
+    <w:p>
+      <w:pPr>
+        <w:pStyle w:val="Normal"/>
+        <w:ind w:left="709"/>
+        <w:rPr>
+          <w:rFonts w:eastAsia="" w:eastAsiaTheme="minorEastAsia"/>
+        </w:rPr>
+      </w:pPr>
+      <w:r>
+        <w:rPr/>
+        <w:t>La Cartelera Virtual y los Análisis de Pago pueden ejecutarse a través de un solo comando ("6.1. Ejecuta todos los análisis") utilizando las opciones por defecto.</w:t>
+      </w:r>
+    </w:p>
+    <w:p>
+      <w:pPr>
+        <w:pStyle w:val="Prrafodelista"/>
+        <w:numPr>
+          <w:ilvl w:val="0"/>
+          <w:numId w:val="7"/>
+        </w:numPr>
+        <w:rPr>
+          <w:rFonts w:ascii="Calibri" w:hAnsi="Calibri" w:eastAsia="Calibri" w:cs="Calibri" w:asciiTheme="minorAscii" w:hAnsiTheme="minorAscii" w:eastAsiaTheme="minorAscii" w:cstheme="minorAscii"/>
+          <w:sz w:val="22"/>
+          <w:szCs w:val="22"/>
+        </w:rPr>
+      </w:pPr>
+      <w:r>
+        <w:rPr/>
+        <w:t>Gráficas</w:t>
+      </w:r>
+    </w:p>
+    <w:p>
+      <w:pPr>
+        <w:pStyle w:val="Normal"/>
+        <w:ind w:left="720"/>
+        <w:rPr>
+          <w:rFonts w:eastAsia="" w:eastAsiaTheme="minorEastAsia"/>
+        </w:rPr>
+      </w:pPr>
+      <w:r>
+        <w:rPr/>
+        <w:t xml:space="preserve">Así como los Análisis de Pagos, las Gráficas proveen de información para el equipo </w:t>
+      </w:r>
+      <w:r>
+        <w:rPr>
+          <w:rFonts w:eastAsia="" w:eastAsiaTheme="minorEastAsia"/>
+        </w:rPr>
+        <w:t>cobranzas y para la Junta Directiva de la Asociación (archivo de comandos “7.1. Gráficas"). En el mismo se puede elegir cuál o cuáles gráficos a visualizar o generar en disco, así como la fecha de referencia.</w:t>
+      </w:r>
+    </w:p>
+    <w:p>
+      <w:pPr>
+        <w:pStyle w:val="Normal"/>
+        <w:ind w:left="720"/>
+        <w:rPr>
+          <w:rFonts w:eastAsia="" w:eastAsiaTheme="minorEastAsia"/>
+        </w:rPr>
+      </w:pPr>
+      <w:r>
+        <w:rPr>
+          <w:rFonts w:eastAsia="" w:eastAsiaTheme="minorEastAsia"/>
+        </w:rPr>
+        <w:t>Actualmente se disponen de dos tipos de gráficas:</w:t>
+      </w:r>
+    </w:p>
+    <w:p>
+      <w:pPr>
+        <w:pStyle w:val="Prrafodelista"/>
+        <w:numPr>
+          <w:ilvl w:val="1"/>
+          <w:numId w:val="7"/>
+        </w:numPr>
+        <w:rPr>
+          <w:rFonts w:ascii="Calibri" w:hAnsi="Calibri" w:eastAsia="Calibri" w:cs="Calibri" w:asciiTheme="minorEastAsia" w:hAnsiTheme="minorEastAsia" w:eastAsiaTheme="minorEastAsia" w:cstheme="minorEastAsia"/>
+          <w:sz w:val="22"/>
+          <w:szCs w:val="22"/>
+        </w:rPr>
+      </w:pPr>
+      <w:r>
+        <w:rPr>
+          <w:rFonts w:eastAsia="" w:eastAsiaTheme="minorEastAsia"/>
+        </w:rPr>
+        <w:t>Gestión de Cobranzas, el cual muestra, día a día, el total acumulado de la recaudación para esa fecha y su tendencia en el tiempo, expresados como un porcentaje respecto al total estimado a recaudar en el mes (un monto en base al sueldo de los vigilantes, sus pasivos laborales y los consumibles para la caseta), el promedio de los meses anteriores, y el estimado a recaudar.</w:t>
+      </w:r>
+    </w:p>
+    <w:p>
+      <w:pPr>
+        <w:pStyle w:val="Prrafodelista"/>
+        <w:numPr>
+          <w:ilvl w:val="1"/>
+          <w:numId w:val="7"/>
+        </w:numPr>
+        <w:rPr>
+          <w:sz w:val="22"/>
+          <w:szCs w:val="22"/>
+        </w:rPr>
+      </w:pPr>
+      <w:r>
+        <w:rPr>
+          <w:rFonts w:eastAsia="" w:eastAsiaTheme="minorEastAsia"/>
+        </w:rPr>
+        <w:t>Cuotas Equivalentes, donde se muestran la cantidad de pagos 100% equivalentes, mes a mes, y se comparan contra el promedio de los 12 últimos meses y el punto de equilibrio (55 familias)</w:t>
+      </w:r>
+    </w:p>
+    <w:p>
+      <w:pPr>
+        <w:pStyle w:val="Normal"/>
+        <w:ind w:left="720"/>
+        <w:rPr>
+          <w:rFonts w:eastAsia="" w:eastAsiaTheme="minorEastAsia"/>
+        </w:rPr>
+      </w:pPr>
+      <w:r>
+        <w:rPr>
+          <w:rFonts w:eastAsia="" w:eastAsiaTheme="minorEastAsia"/>
+        </w:rPr>
+        <w:t>Los gráficos también pueden ser ejecutados a través del archivo de comandos “6.2. Genera todas las gráficas", donde las mismas son generadas en disco, con la fecha actual como fecha de referencia.</w:t>
       </w:r>
     </w:p>
     <w:p>
@@ -586,12 +700,68 @@
           <w:numId w:val="7"/>
         </w:numPr>
         <w:ind w:left="714" w:hanging="357"/>
-      </w:pPr>
-      <w:r>
-        <w:rPr>
-          <w:rFonts w:eastAsiaTheme="minorEastAsia"/>
+        <w:rPr/>
+      </w:pPr>
+      <w:r>
+        <w:rPr>
+          <w:rFonts w:eastAsia="" w:eastAsiaTheme="minorEastAsia"/>
         </w:rPr>
         <w:t>Resumen de Ingresos</w:t>
+      </w:r>
+    </w:p>
+    <w:p>
+      <w:pPr>
+        <w:pStyle w:val="Normal"/>
+        <w:bidi w:val="0"/>
+        <w:spacing w:before="0" w:beforeAutospacing="off" w:after="160" w:afterAutospacing="off" w:line="259" w:lineRule="auto"/>
+        <w:ind w:left="720" w:right="0"/>
+        <w:jc w:val="left"/>
+        <w:rPr>
+          <w:rFonts w:eastAsia="" w:eastAsiaTheme="minorEastAsia"/>
+        </w:rPr>
+      </w:pPr>
+      <w:r>
+        <w:rPr>
+          <w:rFonts w:eastAsia="" w:eastAsiaTheme="minorEastAsia"/>
+        </w:rPr>
+        <w:t>El Resumen de Ingresos (archivo de comandos “6.3. Resumen de ingresos” muestra los totales por categoría ('Vigilancia', etc.) de los doce últimos meses, los cuales servirán para confrontarlos con los ingresos en efectivo y los depósitos y transferencias en el banco.</w:t>
+      </w:r>
+    </w:p>
+    <w:p>
+      <w:pPr>
+        <w:pStyle w:val="Normal"/>
+        <w:bidi w:val="0"/>
+        <w:spacing w:before="240" w:beforeAutospacing="off" w:after="0" w:afterAutospacing="off" w:line="259" w:lineRule="auto"/>
+        <w:ind w:left="360" w:right="0" w:hanging="360"/>
+        <w:jc w:val="left"/>
+        <w:rPr>
+          <w:rFonts w:ascii="Calibri" w:hAnsi="Calibri" w:eastAsia="Calibri" w:cs="Calibri" w:asciiTheme="minorAscii" w:hAnsiTheme="minorAscii" w:eastAsiaTheme="minorAscii" w:cstheme="minorAscii"/>
+          <w:b w:val="1"/>
+          <w:bCs w:val="1"/>
+          <w:sz w:val="22"/>
+          <w:szCs w:val="22"/>
+        </w:rPr>
+      </w:pPr>
+      <w:r>
+        <w:rPr>
+          <w:b w:val="1"/>
+          <w:bCs w:val="1"/>
+        </w:rPr>
+        <w:t>3.  Procesos adicionales</w:t>
+      </w:r>
+    </w:p>
+    <w:p>
+      <w:pPr>
+        <w:ind w:left="360"/>
+        <w:rPr>
+          <w:rFonts w:eastAsia="" w:eastAsiaTheme="minorEastAsia"/>
+        </w:rPr>
+      </w:pPr>
+      <w:r>
+        <w:rPr>
+          <w:rFonts w:eastAsia="" w:eastAsiaTheme="minorEastAsia"/>
+        </w:rPr>
+        <w:t>Adicionalmente existen otros procesos que actúan en conjunto con los anteriores, aunque su uso es eventual:</w:t>
       </w:r>
     </w:p>
     <w:p>
@@ -599,211 +769,156 @@
         <w:pStyle w:val="Prrafodelista"/>
         <w:numPr>
           <w:ilvl w:val="0"/>
-          <w:numId w:val="7"/>
+          <w:numId w:val="19"/>
         </w:numPr>
-      </w:pPr>
-    </w:p>
-    <w:p>
-      <w:pPr>
-        <w:tabs>
-          <w:tab w:val="left" w:pos="363"/>
-        </w:tabs>
-        <w:spacing w:before="240" w:after="0"/>
-        <w:rPr>
-          <w:b/>
-          <w:bCs/>
-        </w:rPr>
-      </w:pPr>
-      <w:r>
-        <w:rPr>
-          <w:b/>
-          <w:bCs/>
-        </w:rPr>
-        <w:t>3.</w:t>
-      </w:r>
-      <w:r>
-        <w:rPr>
-          <w:b/>
-          <w:bCs/>
-        </w:rPr>
-        <w:tab/>
-      </w:r>
-      <w:r>
-        <w:rPr>
-          <w:b/>
-          <w:bCs/>
-        </w:rPr>
-        <w:t>Reconversión monetaria</w:t>
-      </w:r>
-    </w:p>
-    <w:p>
-      <w:pPr>
-        <w:ind w:left="360"/>
-        <w:rPr>
-          <w:rFonts w:eastAsiaTheme="minorEastAsia"/>
-        </w:rPr>
-      </w:pPr>
-      <w:r>
-        <w:rPr>
-          <w:rFonts w:eastAsiaTheme="minorEastAsia"/>
-        </w:rPr>
-        <w:t>En la historia reciente de nuestro país se han realizado dos procesos de reconversión monetaria: el primero en Enero 2008, donde se eliminaron tres 'ceros' al cono monetario vigente, y un segundo proceso en Septiembre 2018, donde se eliminaron cinco 'ceros' adicionales.</w:t>
-      </w:r>
-    </w:p>
-    <w:p>
-      <w:pPr>
-        <w:ind w:left="360"/>
-        <w:rPr>
-          <w:rFonts w:eastAsiaTheme="minorEastAsia"/>
-        </w:rPr>
-      </w:pPr>
-      <w:r>
-        <w:rPr>
-          <w:rFonts w:eastAsiaTheme="minorEastAsia"/>
-        </w:rPr>
-        <w:t>El proceso de Reconversión Monetaria facilita la actualización de las hojas ‘Vigilancia’, ‘RESUMEN VIGILANCIA’ y ‘Saldos’ aplicando el factor de reconversión a los pagos registrados.</w:t>
-      </w:r>
-    </w:p>
-    <w:p>
-      <w:pPr>
-        <w:ind w:left="360"/>
-        <w:rPr>
-          <w:rFonts w:eastAsiaTheme="minorEastAsia"/>
-        </w:rPr>
-      </w:pPr>
-      <w:r>
-        <w:rPr>
-          <w:rFonts w:eastAsiaTheme="minorEastAsia"/>
-        </w:rPr>
-        <w:t>Proceso:</w:t>
+        <w:rPr>
+          <w:rFonts w:ascii="Calibri" w:hAnsi="Calibri" w:eastAsia="Calibri" w:cs="Calibri" w:asciiTheme="minorEastAsia" w:hAnsiTheme="minorEastAsia" w:eastAsiaTheme="minorEastAsia" w:cstheme="minorEastAsia"/>
+          <w:sz w:val="22"/>
+          <w:szCs w:val="22"/>
+        </w:rPr>
+      </w:pPr>
+      <w:r>
+        <w:rPr>
+          <w:rFonts w:eastAsia="" w:eastAsiaTheme="minorEastAsia"/>
+        </w:rPr>
+        <w:t xml:space="preserve">Resúmenes de Pago (archivo de comandos "4.1. </w:t>
+      </w:r>
+      <w:proofErr w:type="spellStart"/>
+      <w:r>
+        <w:rPr>
+          <w:rFonts w:eastAsia="" w:eastAsiaTheme="minorEastAsia"/>
+        </w:rPr>
+        <w:t>GyG</w:t>
+      </w:r>
+      <w:proofErr w:type="spellEnd"/>
+      <w:r>
+        <w:rPr>
+          <w:rFonts w:eastAsia="" w:eastAsiaTheme="minorEastAsia"/>
+        </w:rPr>
+        <w:t xml:space="preserve"> Resúmenes de Pago”)</w:t>
       </w:r>
     </w:p>
     <w:p>
       <w:pPr>
         <w:pStyle w:val="Prrafodelista"/>
         <w:numPr>
-          <w:ilvl w:val="1"/>
-          <w:numId w:val="6"/>
+          <w:ilvl w:val="0"/>
+          <w:numId w:val="19"/>
         </w:numPr>
-      </w:pPr>
-      <w:r>
-        <w:rPr>
-          <w:rFonts w:eastAsiaTheme="minorEastAsia"/>
-        </w:rPr>
-        <w:t>Ejecuta el archivo de comandos "6.1. Reconversión Monetaria"</w:t>
+        <w:rPr>
+          <w:rFonts w:ascii="Calibri" w:hAnsi="Calibri" w:eastAsia="Calibri" w:cs="Calibri" w:asciiTheme="minorEastAsia" w:hAnsiTheme="minorEastAsia" w:eastAsiaTheme="minorEastAsia" w:cstheme="minorEastAsia"/>
+          <w:sz w:val="22"/>
+          <w:szCs w:val="22"/>
+        </w:rPr>
+      </w:pPr>
+      <w:r>
+        <w:rPr>
+          <w:rFonts w:eastAsia="" w:eastAsiaTheme="minorEastAsia"/>
+        </w:rPr>
+        <w:t xml:space="preserve">Recibos a Solicitud (archivo de comandos “1.7. </w:t>
+      </w:r>
+      <w:proofErr w:type="spellStart"/>
+      <w:r>
+        <w:rPr>
+          <w:rFonts w:eastAsia="" w:eastAsiaTheme="minorEastAsia"/>
+        </w:rPr>
+        <w:t>GyG</w:t>
+      </w:r>
+      <w:proofErr w:type="spellEnd"/>
+      <w:r>
+        <w:rPr>
+          <w:rFonts w:eastAsia="" w:eastAsiaTheme="minorEastAsia"/>
+        </w:rPr>
+        <w:t xml:space="preserve"> - Recibos a solicitud”)</w:t>
       </w:r>
     </w:p>
     <w:p>
       <w:pPr>
         <w:pStyle w:val="Prrafodelista"/>
         <w:numPr>
-          <w:ilvl w:val="1"/>
-          <w:numId w:val="6"/>
+          <w:ilvl w:val="0"/>
+          <w:numId w:val="19"/>
         </w:numPr>
-      </w:pPr>
-      <w:r>
-        <w:rPr>
-          <w:rFonts w:eastAsiaTheme="minorEastAsia"/>
-        </w:rPr>
-        <w:t xml:space="preserve">Selecciona la hoja de cálculo a reconvertir (solo se muestran aquellas que comienzan con "1.1. </w:t>
+        <w:rPr>
+          <w:rFonts w:ascii="" w:hAnsi="" w:eastAsia="" w:cs="" w:asciiTheme="minorEastAsia" w:hAnsiTheme="minorEastAsia" w:eastAsiaTheme="minorEastAsia" w:cstheme="minorEastAsia"/>
+          <w:sz w:val="22"/>
+          <w:szCs w:val="22"/>
+        </w:rPr>
+      </w:pPr>
+      <w:r>
+        <w:rPr>
+          <w:rFonts w:eastAsia="" w:eastAsiaTheme="minorEastAsia"/>
+        </w:rPr>
+        <w:t xml:space="preserve">Transferencia de Recibos de Pago (archivo de comandos “1.8. </w:t>
       </w:r>
       <w:proofErr w:type="spellStart"/>
       <w:r>
         <w:rPr>
-          <w:rFonts w:eastAsiaTheme="minorEastAsia"/>
+          <w:rFonts w:eastAsia="" w:eastAsiaTheme="minorEastAsia"/>
         </w:rPr>
         <w:t>GyG</w:t>
       </w:r>
       <w:proofErr w:type="spellEnd"/>
       <w:r>
         <w:rPr>
-          <w:rFonts w:eastAsiaTheme="minorEastAsia"/>
-        </w:rPr>
-        <w:t xml:space="preserve"> Recibos")</w:t>
+          <w:rFonts w:eastAsia="" w:eastAsiaTheme="minorEastAsia"/>
+        </w:rPr>
+        <w:t xml:space="preserve"> Imágenes - Copia recibos de pago”)</w:t>
       </w:r>
     </w:p>
     <w:p>
       <w:pPr>
         <w:pStyle w:val="Prrafodelista"/>
         <w:numPr>
-          <w:ilvl w:val="1"/>
-          <w:numId w:val="6"/>
+          <w:ilvl w:val="0"/>
+          <w:numId w:val="19"/>
         </w:numPr>
-      </w:pPr>
-      <w:r>
-        <w:rPr>
-          <w:rFonts w:eastAsiaTheme="minorEastAsia"/>
-        </w:rPr>
-        <w:t>Indica el factor de reconversión (por defecto igual a 100.000)</w:t>
+        <w:rPr>
+          <w:rFonts w:ascii="Calibri" w:hAnsi="Calibri" w:eastAsia="Calibri" w:cs="Calibri" w:asciiTheme="minorEastAsia" w:hAnsiTheme="minorEastAsia" w:eastAsiaTheme="minorEastAsia" w:cstheme="minorEastAsia"/>
+          <w:sz w:val="22"/>
+          <w:szCs w:val="22"/>
+        </w:rPr>
+      </w:pPr>
+      <w:r>
+        <w:rPr>
+          <w:rFonts w:eastAsia="" w:eastAsiaTheme="minorEastAsia"/>
+        </w:rPr>
+        <w:t>Reconversión monetaria (archivo de comandos “5.1. GyG Reconversión monetaria”)</w:t>
       </w:r>
     </w:p>
     <w:p>
       <w:pPr>
         <w:pStyle w:val="Prrafodelista"/>
         <w:numPr>
-          <w:ilvl w:val="1"/>
-          <w:numId w:val="6"/>
+          <w:ilvl w:val="0"/>
+          <w:numId w:val="19"/>
         </w:numPr>
-      </w:pPr>
-      <w:r>
-        <w:rPr>
-          <w:rFonts w:eastAsiaTheme="minorEastAsia"/>
-        </w:rPr>
-        <w:t>Indica el código ISO del nuevo cono monetario (por defecto igual a 'VBS' -Bolívares Soberanos-)</w:t>
-      </w:r>
-    </w:p>
-    <w:p>
-      <w:pPr>
-        <w:pStyle w:val="Prrafodelista"/>
-        <w:numPr>
-          <w:ilvl w:val="1"/>
-          <w:numId w:val="6"/>
-        </w:numPr>
-      </w:pPr>
-      <w:r>
-        <w:rPr>
-          <w:rFonts w:eastAsiaTheme="minorEastAsia"/>
-        </w:rPr>
-        <w:t>Al presionar el botón 'Reconvierte', se actualiza cada pago en la hoja 'Vigilancia' dividiendo el monto por el factor de reconversión. De manera similar se actualizan las hojas 'RESUMEN VIGILANCIA' y 'Saldos'</w:t>
-      </w:r>
-    </w:p>
-    <w:p>
-      <w:pPr>
-        <w:pStyle w:val="Prrafodelista"/>
-        <w:numPr>
-          <w:ilvl w:val="1"/>
-          <w:numId w:val="6"/>
-        </w:numPr>
-      </w:pPr>
-      <w:r>
-        <w:rPr>
-          <w:rFonts w:eastAsiaTheme="minorEastAsia"/>
-        </w:rPr>
-        <w:t>Al finalizar, se genera una hoja de cálculo con el mismo nombre original seguido del nuevo cono monetario (ej. "1.1.GyG Recibos (VBS).</w:t>
-      </w:r>
-      <w:proofErr w:type="spellStart"/>
-      <w:r>
-        <w:rPr>
-          <w:rFonts w:eastAsiaTheme="minorEastAsia"/>
-        </w:rPr>
-        <w:t>xlsm</w:t>
-      </w:r>
-      <w:proofErr w:type="spellEnd"/>
-      <w:r>
-        <w:rPr>
-          <w:rFonts w:eastAsiaTheme="minorEastAsia"/>
-        </w:rPr>
-        <w:t>")</w:t>
-      </w:r>
-    </w:p>
-    <w:p>
-      <w:pPr>
-        <w:rPr>
-          <w:rFonts w:cstheme="minorHAnsi"/>
-          <w:b/>
-          <w:bCs/>
-          <w:sz w:val="28"/>
-          <w:szCs w:val="28"/>
+        <w:rPr>
+          <w:rFonts w:ascii="Calibri" w:hAnsi="Calibri" w:eastAsia="Calibri" w:cs="Calibri" w:asciiTheme="minorEastAsia" w:hAnsiTheme="minorEastAsia" w:eastAsiaTheme="minorEastAsia" w:cstheme="minorEastAsia"/>
+          <w:sz w:val="22"/>
+          <w:szCs w:val="22"/>
+        </w:rPr>
+      </w:pPr>
+      <w:r>
+        <w:rPr>
+          <w:rFonts w:eastAsia="" w:eastAsiaTheme="minorEastAsia"/>
+        </w:rPr>
+        <w:t>Mantenimiento de espacio en disco (archivo de comandos “7.3. Mantenimiento de espacio en disco”)</w:t>
+      </w:r>
+    </w:p>
+    <w:p>
+      <w:pPr>
+        <w:pStyle w:val="Normal"/>
+        <w:rPr>
+          <w:rFonts w:eastAsia="" w:eastAsiaTheme="minorEastAsia"/>
+        </w:rPr>
+      </w:pPr>
+    </w:p>
+    <w:p>
+      <w:pPr>
+        <w:pStyle w:val="Normal"/>
+        <w:rPr>
+          <w:rFonts w:eastAsia="" w:eastAsiaTheme="minorEastAsia"/>
         </w:rPr>
       </w:pPr>
     </w:p>
@@ -2047,31 +2162,860 @@
           <w:numId w:val="8"/>
         </w:numPr>
         <w:rPr>
-          <w:rFonts w:cstheme="minorHAnsi"/>
-        </w:rPr>
-      </w:pPr>
-    </w:p>
-    <w:p>
-      <w:pPr>
-        <w:rPr>
-          <w:rFonts w:cstheme="minorHAnsi"/>
-        </w:rPr>
-      </w:pPr>
-      <w:bookmarkStart w:id="0" w:name="_GoBack"/>
-      <w:bookmarkEnd w:id="0"/>
+          <w:rFonts w:cs="Calibri" w:cstheme="minorAscii"/>
+        </w:rPr>
+      </w:pPr>
+    </w:p>
+    <w:p/>
+    <w:p>
+      <w:pPr>
+        <w:pStyle w:val="Normal"/>
+        <w:spacing w:before="240" w:after="0"/>
+        <w:ind w:left="0"/>
+        <w:rPr>
+          <w:rFonts w:ascii="Calibri" w:hAnsi="Calibri" w:eastAsia="Calibri" w:cs="Calibri" w:asciiTheme="minorAscii" w:hAnsiTheme="minorAscii" w:eastAsiaTheme="minorAscii" w:cstheme="minorAscii"/>
+          <w:b w:val="1"/>
+          <w:bCs w:val="1"/>
+          <w:sz w:val="22"/>
+          <w:szCs w:val="22"/>
+        </w:rPr>
+      </w:pPr>
+      <w:r>
+        <w:rPr>
+          <w:b w:val="1"/>
+          <w:bCs w:val="1"/>
+        </w:rPr>
+        <w:t>Reconversión monetaria</w:t>
+      </w:r>
+    </w:p>
+    <w:p>
+      <w:pPr>
+        <w:ind w:left="360"/>
+        <w:rPr>
+          <w:rFonts w:eastAsia="" w:eastAsiaTheme="minorEastAsia"/>
+        </w:rPr>
+      </w:pPr>
+      <w:r>
+        <w:rPr>
+          <w:rFonts w:eastAsia="" w:eastAsiaTheme="minorEastAsia"/>
+        </w:rPr>
+        <w:t>En la historia reciente de nuestro país se han realizado dos procesos de reconversión monetaria: el primero en enero 2008, donde se eliminaron tres 'ceros' al cono monetario vigente, y un segundo proceso en septiembre 2018, donde se eliminaron cinco 'ceros' adicionales.</w:t>
+      </w:r>
+    </w:p>
+    <w:p>
+      <w:pPr>
+        <w:ind w:left="360"/>
+        <w:rPr>
+          <w:rFonts w:eastAsia="" w:eastAsiaTheme="minorEastAsia"/>
+        </w:rPr>
+      </w:pPr>
+      <w:r>
+        <w:rPr>
+          <w:rFonts w:eastAsia="" w:eastAsiaTheme="minorEastAsia"/>
+        </w:rPr>
+        <w:t>El proceso de Reconversión Monetaria facilita la actualización de las hojas ‘Vigilancia’, ‘RESUMEN VIGILANCIA’ y ‘Saldos’ aplicando el factor de reconversión a los pagos registrados.</w:t>
+      </w:r>
+    </w:p>
+    <w:p>
+      <w:pPr>
+        <w:ind w:left="360"/>
+        <w:rPr>
+          <w:rFonts w:eastAsia="" w:eastAsiaTheme="minorEastAsia"/>
+        </w:rPr>
+      </w:pPr>
+      <w:r>
+        <w:rPr>
+          <w:rFonts w:eastAsia="" w:eastAsiaTheme="minorEastAsia"/>
+        </w:rPr>
+        <w:t>Proceso:</w:t>
+      </w:r>
+    </w:p>
+    <w:p>
+      <w:pPr>
+        <w:pStyle w:val="Prrafodelista"/>
+        <w:numPr>
+          <w:ilvl w:val="1"/>
+          <w:numId w:val="6"/>
+        </w:numPr>
+        <w:rPr/>
+      </w:pPr>
+      <w:r>
+        <w:rPr>
+          <w:rFonts w:eastAsia="" w:eastAsiaTheme="minorEastAsia"/>
+        </w:rPr>
+        <w:t>Ejecuta el archivo de comandos "5.1. Reconversión Monetaria"</w:t>
+      </w:r>
+    </w:p>
+    <w:p>
+      <w:pPr>
+        <w:pStyle w:val="Prrafodelista"/>
+        <w:numPr>
+          <w:ilvl w:val="1"/>
+          <w:numId w:val="6"/>
+        </w:numPr>
+        <w:rPr/>
+      </w:pPr>
+      <w:r>
+        <w:rPr>
+          <w:rFonts w:eastAsia="" w:eastAsiaTheme="minorEastAsia"/>
+        </w:rPr>
+        <w:t>Selecciona la hoja de cálculo a reconvertir (solo se muestran aquellas que comienzan con "1.1. GyG Recibos")</w:t>
+      </w:r>
+    </w:p>
+    <w:p>
+      <w:pPr>
+        <w:pStyle w:val="Prrafodelista"/>
+        <w:numPr>
+          <w:ilvl w:val="1"/>
+          <w:numId w:val="6"/>
+        </w:numPr>
+        <w:rPr/>
+      </w:pPr>
+      <w:r>
+        <w:rPr>
+          <w:rFonts w:eastAsia="" w:eastAsiaTheme="minorEastAsia"/>
+        </w:rPr>
+        <w:t>Indica el factor de reconversión (por defecto igual a 100.000)</w:t>
+      </w:r>
+    </w:p>
+    <w:p>
+      <w:pPr>
+        <w:pStyle w:val="Prrafodelista"/>
+        <w:numPr>
+          <w:ilvl w:val="1"/>
+          <w:numId w:val="6"/>
+        </w:numPr>
+        <w:rPr/>
+      </w:pPr>
+      <w:r>
+        <w:rPr>
+          <w:rFonts w:eastAsia="" w:eastAsiaTheme="minorEastAsia"/>
+        </w:rPr>
+        <w:t>Indica el código ISO del nuevo cono monetario (por defecto igual a 'VBS' -Bolívares Soberanos-)</w:t>
+      </w:r>
+    </w:p>
+    <w:p>
+      <w:pPr>
+        <w:pStyle w:val="Prrafodelista"/>
+        <w:numPr>
+          <w:ilvl w:val="1"/>
+          <w:numId w:val="6"/>
+        </w:numPr>
+        <w:rPr/>
+      </w:pPr>
+      <w:r>
+        <w:rPr>
+          <w:rFonts w:eastAsia="" w:eastAsiaTheme="minorEastAsia"/>
+        </w:rPr>
+        <w:t>Al presionar el botón 'Reconvierte', se actualiza cada pago en la hoja 'Vigilancia' dividiendo el monto por el factor de reconversión. De manera similar se actualizan las hojas 'RESUMEN VIGILANCIA' y 'Saldos'</w:t>
+      </w:r>
+    </w:p>
+    <w:p>
+      <w:pPr>
+        <w:pStyle w:val="Prrafodelista"/>
+        <w:numPr>
+          <w:ilvl w:val="1"/>
+          <w:numId w:val="6"/>
+        </w:numPr>
+        <w:rPr/>
+      </w:pPr>
+      <w:r>
+        <w:rPr>
+          <w:rFonts w:eastAsia="" w:eastAsiaTheme="minorEastAsia"/>
+        </w:rPr>
+        <w:t>Al finalizar, se genera una hoja de cálculo con el mismo nombre original seguido del nuevo cono monetario (ej. "1.1. GyG Recibos (VBS).xlsm")</w:t>
+      </w:r>
+    </w:p>
+    <w:p>
+      <w:pPr>
+        <w:pStyle w:val="Normal"/>
+        <w:ind w:left="0"/>
+        <w:rPr>
+          <w:rFonts w:eastAsia="" w:eastAsiaTheme="minorEastAsia"/>
+        </w:rPr>
+      </w:pPr>
     </w:p>
     <w:sectPr>
-      <w:pgSz w:w="12240" w:h="15840"/>
+      <w:pgSz w:w="12240" w:h="15840" w:orient="portrait"/>
       <w:pgMar w:top="1417" w:right="1701" w:bottom="1417" w:left="1701" w:header="708" w:footer="708" w:gutter="0"/>
       <w:cols w:space="708"/>
       <w:docGrid w:linePitch="360"/>
+      <w:headerReference w:type="default" r:id="Rcbae0363ea7b4b6c"/>
+      <w:footerReference w:type="default" r:id="R6ca14050a92b446d"/>
     </w:sectPr>
   </w:body>
 </w:document>
 </file>
 
+<file path=word/footer.xml><?xml version="1.0" encoding="utf-8"?>
+<w:ftr xmlns:w14="http://schemas.microsoft.com/office/word/2010/wordml" xmlns:w="http://schemas.openxmlformats.org/wordprocessingml/2006/main">
+  <w:tbl>
+    <w:tblPr>
+      <w:tblStyle w:val="Tablanormal"/>
+      <w:bidiVisual w:val="0"/>
+      <w:tblW w:w="0" w:type="auto"/>
+      <w:tblLayout w:type="fixed"/>
+      <w:tblLook w:val="06A0" w:firstRow="1" w:lastRow="0" w:firstColumn="1" w:lastColumn="0" w:noHBand="1" w:noVBand="1"/>
+    </w:tblPr>
+    <w:tblGrid>
+      <w:gridCol w:w="2946"/>
+      <w:gridCol w:w="2946"/>
+      <w:gridCol w:w="2946"/>
+    </w:tblGrid>
+    <w:tr>
+      <w:tc>
+        <w:tcPr>
+          <w:tcW w:w="2946" w:type="dxa"/>
+          <w:tcMar/>
+        </w:tcPr>
+        <w:p>
+          <w:pPr>
+            <w:pStyle w:val="Header"/>
+            <w:bidi w:val="0"/>
+            <w:ind w:left="-115"/>
+            <w:jc w:val="left"/>
+          </w:pPr>
+        </w:p>
+      </w:tc>
+      <w:tc>
+        <w:tcPr>
+          <w:tcW w:w="2946" w:type="dxa"/>
+          <w:tcMar/>
+        </w:tcPr>
+        <w:p>
+          <w:pPr>
+            <w:pStyle w:val="Header"/>
+            <w:bidi w:val="0"/>
+            <w:jc w:val="center"/>
+          </w:pPr>
+        </w:p>
+      </w:tc>
+      <w:tc>
+        <w:tcPr>
+          <w:tcW w:w="2946" w:type="dxa"/>
+          <w:tcMar/>
+        </w:tcPr>
+        <w:p>
+          <w:pPr>
+            <w:pStyle w:val="Header"/>
+            <w:bidi w:val="0"/>
+            <w:ind w:right="-115"/>
+            <w:jc w:val="right"/>
+          </w:pPr>
+        </w:p>
+      </w:tc>
+    </w:tr>
+  </w:tbl>
+  <w:p>
+    <w:pPr>
+      <w:pStyle w:val="Footer"/>
+      <w:bidi w:val="0"/>
+    </w:pPr>
+  </w:p>
+</w:ftr>
+</file>
+
+<file path=word/header.xml><?xml version="1.0" encoding="utf-8"?>
+<w:hdr xmlns:w14="http://schemas.microsoft.com/office/word/2010/wordml" xmlns:w="http://schemas.openxmlformats.org/wordprocessingml/2006/main">
+  <w:tbl>
+    <w:tblPr>
+      <w:tblStyle w:val="Tablanormal"/>
+      <w:bidiVisual w:val="0"/>
+      <w:tblW w:w="0" w:type="auto"/>
+      <w:tblLayout w:type="fixed"/>
+      <w:tblLook w:val="06A0" w:firstRow="1" w:lastRow="0" w:firstColumn="1" w:lastColumn="0" w:noHBand="1" w:noVBand="1"/>
+    </w:tblPr>
+    <w:tblGrid>
+      <w:gridCol w:w="2946"/>
+      <w:gridCol w:w="2946"/>
+      <w:gridCol w:w="2946"/>
+    </w:tblGrid>
+    <w:tr>
+      <w:tc>
+        <w:tcPr>
+          <w:tcW w:w="2946" w:type="dxa"/>
+          <w:tcMar/>
+        </w:tcPr>
+        <w:p>
+          <w:pPr>
+            <w:pStyle w:val="Header"/>
+            <w:bidi w:val="0"/>
+            <w:ind w:left="-115"/>
+            <w:jc w:val="left"/>
+          </w:pPr>
+        </w:p>
+      </w:tc>
+      <w:tc>
+        <w:tcPr>
+          <w:tcW w:w="2946" w:type="dxa"/>
+          <w:tcMar/>
+        </w:tcPr>
+        <w:p>
+          <w:pPr>
+            <w:pStyle w:val="Header"/>
+            <w:bidi w:val="0"/>
+            <w:jc w:val="center"/>
+          </w:pPr>
+        </w:p>
+      </w:tc>
+      <w:tc>
+        <w:tcPr>
+          <w:tcW w:w="2946" w:type="dxa"/>
+          <w:tcMar/>
+        </w:tcPr>
+        <w:p>
+          <w:pPr>
+            <w:pStyle w:val="Header"/>
+            <w:bidi w:val="0"/>
+            <w:ind w:right="-115"/>
+            <w:jc w:val="right"/>
+          </w:pPr>
+        </w:p>
+      </w:tc>
+    </w:tr>
+  </w:tbl>
+  <w:p>
+    <w:pPr>
+      <w:pStyle w:val="Header"/>
+      <w:bidi w:val="0"/>
+    </w:pPr>
+  </w:p>
+</w:hdr>
+</file>
+
 <file path=word/numbering.xml><?xml version="1.0" encoding="utf-8"?>
 <w:numbering xmlns:wpc="http://schemas.microsoft.com/office/word/2010/wordprocessingCanvas" xmlns:mc="http://schemas.openxmlformats.org/markup-compatibility/2006" xmlns:o="urn:schemas-microsoft-com:office:office" xmlns:r="http://schemas.openxmlformats.org/officeDocument/2006/relationships" xmlns:m="http://schemas.openxmlformats.org/officeDocument/2006/math" xmlns:v="urn:schemas-microsoft-com:vml" xmlns:wp14="http://schemas.microsoft.com/office/word/2010/wordprocessingDrawing" xmlns:wp="http://schemas.openxmlformats.org/drawingml/2006/wordprocessingDrawing" xmlns:w10="urn:schemas-microsoft-com:office:word" xmlns:w="http://schemas.openxmlformats.org/wordprocessingml/2006/main" xmlns:w14="http://schemas.microsoft.com/office/word/2010/wordml" xmlns:w15="http://schemas.microsoft.com/office/word/2012/wordml" xmlns:wpg="http://schemas.microsoft.com/office/word/2010/wordprocessingGroup" xmlns:wpi="http://schemas.microsoft.com/office/word/2010/wordprocessingInk" xmlns:wne="http://schemas.microsoft.com/office/word/2006/wordml" xmlns:wps="http://schemas.microsoft.com/office/word/2010/wordprocessingShape" mc:Ignorable="w14 w15 wp14">
+  <w:abstractNum xmlns:w="http://schemas.openxmlformats.org/wordprocessingml/2006/main" w:abstractNumId="19">
+    <w:multiLevelType xmlns:w="http://schemas.openxmlformats.org/wordprocessingml/2006/main" w:val="hybridMultilevel"/>
+    <w:lvl xmlns:w="http://schemas.openxmlformats.org/wordprocessingml/2006/main" w:ilvl="0">
+      <w:start w:val="1"/>
+      <w:numFmt w:val="decimal"/>
+      <w:lvlText w:val="%1."/>
+      <w:lvlJc w:val="left"/>
+      <w:pPr>
+        <w:ind w:left="720" w:hanging="360"/>
+      </w:pPr>
+    </w:lvl>
+    <w:lvl xmlns:w="http://schemas.openxmlformats.org/wordprocessingml/2006/main" w:ilvl="1">
+      <w:start w:val="1"/>
+      <w:numFmt w:val="lowerLetter"/>
+      <w:lvlText w:val="%2."/>
+      <w:lvlJc w:val="left"/>
+      <w:pPr>
+        <w:ind w:left="1440" w:hanging="360"/>
+      </w:pPr>
+    </w:lvl>
+    <w:lvl xmlns:w="http://schemas.openxmlformats.org/wordprocessingml/2006/main" w:ilvl="2">
+      <w:start w:val="1"/>
+      <w:numFmt w:val="lowerRoman"/>
+      <w:lvlText w:val="%3."/>
+      <w:lvlJc w:val="right"/>
+      <w:pPr>
+        <w:ind w:left="2160" w:hanging="180"/>
+      </w:pPr>
+    </w:lvl>
+    <w:lvl xmlns:w="http://schemas.openxmlformats.org/wordprocessingml/2006/main" w:ilvl="3">
+      <w:start w:val="1"/>
+      <w:numFmt w:val="decimal"/>
+      <w:lvlText w:val="%4."/>
+      <w:lvlJc w:val="left"/>
+      <w:pPr>
+        <w:ind w:left="2880" w:hanging="360"/>
+      </w:pPr>
+    </w:lvl>
+    <w:lvl xmlns:w="http://schemas.openxmlformats.org/wordprocessingml/2006/main" w:ilvl="4">
+      <w:start w:val="1"/>
+      <w:numFmt w:val="lowerLetter"/>
+      <w:lvlText w:val="%5."/>
+      <w:lvlJc w:val="left"/>
+      <w:pPr>
+        <w:ind w:left="3600" w:hanging="360"/>
+      </w:pPr>
+    </w:lvl>
+    <w:lvl xmlns:w="http://schemas.openxmlformats.org/wordprocessingml/2006/main" w:ilvl="5">
+      <w:start w:val="1"/>
+      <w:numFmt w:val="lowerRoman"/>
+      <w:lvlText w:val="%6."/>
+      <w:lvlJc w:val="right"/>
+      <w:pPr>
+        <w:ind w:left="4320" w:hanging="180"/>
+      </w:pPr>
+    </w:lvl>
+    <w:lvl xmlns:w="http://schemas.openxmlformats.org/wordprocessingml/2006/main" w:ilvl="6">
+      <w:start w:val="1"/>
+      <w:numFmt w:val="decimal"/>
+      <w:lvlText w:val="%7."/>
+      <w:lvlJc w:val="left"/>
+      <w:pPr>
+        <w:ind w:left="5040" w:hanging="360"/>
+      </w:pPr>
+    </w:lvl>
+    <w:lvl xmlns:w="http://schemas.openxmlformats.org/wordprocessingml/2006/main" w:ilvl="7">
+      <w:start w:val="1"/>
+      <w:numFmt w:val="lowerLetter"/>
+      <w:lvlText w:val="%8."/>
+      <w:lvlJc w:val="left"/>
+      <w:pPr>
+        <w:ind w:left="5760" w:hanging="360"/>
+      </w:pPr>
+    </w:lvl>
+    <w:lvl xmlns:w="http://schemas.openxmlformats.org/wordprocessingml/2006/main" w:ilvl="8">
+      <w:start w:val="1"/>
+      <w:numFmt w:val="lowerRoman"/>
+      <w:lvlText w:val="%9."/>
+      <w:lvlJc w:val="right"/>
+      <w:pPr>
+        <w:ind w:left="6480" w:hanging="180"/>
+      </w:pPr>
+    </w:lvl>
+  </w:abstractNum>
+  <w:abstractNum xmlns:w="http://schemas.openxmlformats.org/wordprocessingml/2006/main" w:abstractNumId="18">
+    <w:multiLevelType xmlns:w="http://schemas.openxmlformats.org/wordprocessingml/2006/main" w:val="hybridMultilevel"/>
+    <w:lvl xmlns:w="http://schemas.openxmlformats.org/wordprocessingml/2006/main" w:ilvl="0">
+      <w:start w:val="1"/>
+      <w:numFmt w:val="bullet"/>
+      <w:lvlText w:val=""/>
+      <w:lvlJc w:val="left"/>
+      <w:pPr>
+        <w:ind w:left="720" w:hanging="360"/>
+      </w:pPr>
+      <w:rPr>
+        <w:rFonts w:hint="default" w:ascii="Symbol" w:hAnsi="Symbol"/>
+      </w:rPr>
+    </w:lvl>
+    <w:lvl xmlns:w="http://schemas.openxmlformats.org/wordprocessingml/2006/main" w:ilvl="1">
+      <w:start w:val="1"/>
+      <w:numFmt w:val="bullet"/>
+      <w:lvlText w:val="o"/>
+      <w:lvlJc w:val="left"/>
+      <w:pPr>
+        <w:ind w:left="1440" w:hanging="360"/>
+      </w:pPr>
+      <w:rPr>
+        <w:rFonts w:hint="default" w:ascii="Courier New" w:hAnsi="Courier New"/>
+      </w:rPr>
+    </w:lvl>
+    <w:lvl xmlns:w="http://schemas.openxmlformats.org/wordprocessingml/2006/main" w:ilvl="2">
+      <w:start w:val="1"/>
+      <w:numFmt w:val="bullet"/>
+      <w:lvlText w:val=""/>
+      <w:lvlJc w:val="left"/>
+      <w:pPr>
+        <w:ind w:left="2160" w:hanging="360"/>
+      </w:pPr>
+      <w:rPr>
+        <w:rFonts w:hint="default" w:ascii="Wingdings" w:hAnsi="Wingdings"/>
+      </w:rPr>
+    </w:lvl>
+    <w:lvl xmlns:w="http://schemas.openxmlformats.org/wordprocessingml/2006/main" w:ilvl="3">
+      <w:start w:val="1"/>
+      <w:numFmt w:val="bullet"/>
+      <w:lvlText w:val=""/>
+      <w:lvlJc w:val="left"/>
+      <w:pPr>
+        <w:ind w:left="2880" w:hanging="360"/>
+      </w:pPr>
+      <w:rPr>
+        <w:rFonts w:hint="default" w:ascii="Symbol" w:hAnsi="Symbol"/>
+      </w:rPr>
+    </w:lvl>
+    <w:lvl xmlns:w="http://schemas.openxmlformats.org/wordprocessingml/2006/main" w:ilvl="4">
+      <w:start w:val="1"/>
+      <w:numFmt w:val="bullet"/>
+      <w:lvlText w:val="o"/>
+      <w:lvlJc w:val="left"/>
+      <w:pPr>
+        <w:ind w:left="3600" w:hanging="360"/>
+      </w:pPr>
+      <w:rPr>
+        <w:rFonts w:hint="default" w:ascii="Courier New" w:hAnsi="Courier New"/>
+      </w:rPr>
+    </w:lvl>
+    <w:lvl xmlns:w="http://schemas.openxmlformats.org/wordprocessingml/2006/main" w:ilvl="5">
+      <w:start w:val="1"/>
+      <w:numFmt w:val="bullet"/>
+      <w:lvlText w:val=""/>
+      <w:lvlJc w:val="left"/>
+      <w:pPr>
+        <w:ind w:left="4320" w:hanging="360"/>
+      </w:pPr>
+      <w:rPr>
+        <w:rFonts w:hint="default" w:ascii="Wingdings" w:hAnsi="Wingdings"/>
+      </w:rPr>
+    </w:lvl>
+    <w:lvl xmlns:w="http://schemas.openxmlformats.org/wordprocessingml/2006/main" w:ilvl="6">
+      <w:start w:val="1"/>
+      <w:numFmt w:val="bullet"/>
+      <w:lvlText w:val=""/>
+      <w:lvlJc w:val="left"/>
+      <w:pPr>
+        <w:ind w:left="5040" w:hanging="360"/>
+      </w:pPr>
+      <w:rPr>
+        <w:rFonts w:hint="default" w:ascii="Symbol" w:hAnsi="Symbol"/>
+      </w:rPr>
+    </w:lvl>
+    <w:lvl xmlns:w="http://schemas.openxmlformats.org/wordprocessingml/2006/main" w:ilvl="7">
+      <w:start w:val="1"/>
+      <w:numFmt w:val="bullet"/>
+      <w:lvlText w:val="o"/>
+      <w:lvlJc w:val="left"/>
+      <w:pPr>
+        <w:ind w:left="5760" w:hanging="360"/>
+      </w:pPr>
+      <w:rPr>
+        <w:rFonts w:hint="default" w:ascii="Courier New" w:hAnsi="Courier New"/>
+      </w:rPr>
+    </w:lvl>
+    <w:lvl xmlns:w="http://schemas.openxmlformats.org/wordprocessingml/2006/main" w:ilvl="8">
+      <w:start w:val="1"/>
+      <w:numFmt w:val="bullet"/>
+      <w:lvlText w:val=""/>
+      <w:lvlJc w:val="left"/>
+      <w:pPr>
+        <w:ind w:left="6480" w:hanging="360"/>
+      </w:pPr>
+      <w:rPr>
+        <w:rFonts w:hint="default" w:ascii="Wingdings" w:hAnsi="Wingdings"/>
+      </w:rPr>
+    </w:lvl>
+  </w:abstractNum>
+  <w:abstractNum xmlns:w="http://schemas.openxmlformats.org/wordprocessingml/2006/main" w:abstractNumId="17">
+    <w:multiLevelType xmlns:w="http://schemas.openxmlformats.org/wordprocessingml/2006/main" w:val="hybridMultilevel"/>
+    <w:lvl xmlns:w="http://schemas.openxmlformats.org/wordprocessingml/2006/main" w:ilvl="0">
+      <w:start w:val="1"/>
+      <w:numFmt w:val="decimal"/>
+      <w:lvlText w:val="%1."/>
+      <w:lvlJc w:val="left"/>
+      <w:pPr>
+        <w:ind w:left="720" w:hanging="360"/>
+      </w:pPr>
+    </w:lvl>
+    <w:lvl xmlns:w="http://schemas.openxmlformats.org/wordprocessingml/2006/main" w:ilvl="1">
+      <w:start w:val="1"/>
+      <w:numFmt w:val="lowerLetter"/>
+      <w:lvlText w:val="%2."/>
+      <w:lvlJc w:val="left"/>
+      <w:pPr>
+        <w:ind w:left="1440" w:hanging="360"/>
+      </w:pPr>
+    </w:lvl>
+    <w:lvl xmlns:w="http://schemas.openxmlformats.org/wordprocessingml/2006/main" w:ilvl="2">
+      <w:start w:val="1"/>
+      <w:numFmt w:val="lowerRoman"/>
+      <w:lvlText w:val="%3."/>
+      <w:lvlJc w:val="right"/>
+      <w:pPr>
+        <w:ind w:left="2160" w:hanging="180"/>
+      </w:pPr>
+    </w:lvl>
+    <w:lvl xmlns:w="http://schemas.openxmlformats.org/wordprocessingml/2006/main" w:ilvl="3">
+      <w:start w:val="1"/>
+      <w:numFmt w:val="decimal"/>
+      <w:lvlText w:val="%4."/>
+      <w:lvlJc w:val="left"/>
+      <w:pPr>
+        <w:ind w:left="2880" w:hanging="360"/>
+      </w:pPr>
+    </w:lvl>
+    <w:lvl xmlns:w="http://schemas.openxmlformats.org/wordprocessingml/2006/main" w:ilvl="4">
+      <w:start w:val="1"/>
+      <w:numFmt w:val="lowerLetter"/>
+      <w:lvlText w:val="%5."/>
+      <w:lvlJc w:val="left"/>
+      <w:pPr>
+        <w:ind w:left="3600" w:hanging="360"/>
+      </w:pPr>
+    </w:lvl>
+    <w:lvl xmlns:w="http://schemas.openxmlformats.org/wordprocessingml/2006/main" w:ilvl="5">
+      <w:start w:val="1"/>
+      <w:numFmt w:val="lowerRoman"/>
+      <w:lvlText w:val="%6."/>
+      <w:lvlJc w:val="right"/>
+      <w:pPr>
+        <w:ind w:left="4320" w:hanging="180"/>
+      </w:pPr>
+    </w:lvl>
+    <w:lvl xmlns:w="http://schemas.openxmlformats.org/wordprocessingml/2006/main" w:ilvl="6">
+      <w:start w:val="1"/>
+      <w:numFmt w:val="decimal"/>
+      <w:lvlText w:val="%7."/>
+      <w:lvlJc w:val="left"/>
+      <w:pPr>
+        <w:ind w:left="5040" w:hanging="360"/>
+      </w:pPr>
+    </w:lvl>
+    <w:lvl xmlns:w="http://schemas.openxmlformats.org/wordprocessingml/2006/main" w:ilvl="7">
+      <w:start w:val="1"/>
+      <w:numFmt w:val="lowerLetter"/>
+      <w:lvlText w:val="%8."/>
+      <w:lvlJc w:val="left"/>
+      <w:pPr>
+        <w:ind w:left="5760" w:hanging="360"/>
+      </w:pPr>
+    </w:lvl>
+    <w:lvl xmlns:w="http://schemas.openxmlformats.org/wordprocessingml/2006/main" w:ilvl="8">
+      <w:start w:val="1"/>
+      <w:numFmt w:val="lowerRoman"/>
+      <w:lvlText w:val="%9."/>
+      <w:lvlJc w:val="right"/>
+      <w:pPr>
+        <w:ind w:left="6480" w:hanging="180"/>
+      </w:pPr>
+    </w:lvl>
+  </w:abstractNum>
+  <w:abstractNum xmlns:w="http://schemas.openxmlformats.org/wordprocessingml/2006/main" w:abstractNumId="16">
+    <w:multiLevelType xmlns:w="http://schemas.openxmlformats.org/wordprocessingml/2006/main" w:val="hybridMultilevel"/>
+    <w:lvl xmlns:w="http://schemas.openxmlformats.org/wordprocessingml/2006/main" w:ilvl="0">
+      <w:start w:val="1"/>
+      <w:numFmt w:val="decimal"/>
+      <w:lvlText w:val="%1."/>
+      <w:lvlJc w:val="left"/>
+      <w:pPr>
+        <w:ind w:left="720" w:hanging="360"/>
+      </w:pPr>
+    </w:lvl>
+    <w:lvl xmlns:w="http://schemas.openxmlformats.org/wordprocessingml/2006/main" w:ilvl="1">
+      <w:start w:val="1"/>
+      <w:numFmt w:val="lowerLetter"/>
+      <w:lvlText w:val="%2."/>
+      <w:lvlJc w:val="left"/>
+      <w:pPr>
+        <w:ind w:left="1440" w:hanging="360"/>
+      </w:pPr>
+    </w:lvl>
+    <w:lvl xmlns:w="http://schemas.openxmlformats.org/wordprocessingml/2006/main" w:ilvl="2">
+      <w:start w:val="1"/>
+      <w:numFmt w:val="lowerRoman"/>
+      <w:lvlText w:val="%3."/>
+      <w:lvlJc w:val="right"/>
+      <w:pPr>
+        <w:ind w:left="2160" w:hanging="180"/>
+      </w:pPr>
+    </w:lvl>
+    <w:lvl xmlns:w="http://schemas.openxmlformats.org/wordprocessingml/2006/main" w:ilvl="3">
+      <w:start w:val="1"/>
+      <w:numFmt w:val="decimal"/>
+      <w:lvlText w:val="%4."/>
+      <w:lvlJc w:val="left"/>
+      <w:pPr>
+        <w:ind w:left="2880" w:hanging="360"/>
+      </w:pPr>
+    </w:lvl>
+    <w:lvl xmlns:w="http://schemas.openxmlformats.org/wordprocessingml/2006/main" w:ilvl="4">
+      <w:start w:val="1"/>
+      <w:numFmt w:val="lowerLetter"/>
+      <w:lvlText w:val="%5."/>
+      <w:lvlJc w:val="left"/>
+      <w:pPr>
+        <w:ind w:left="3600" w:hanging="360"/>
+      </w:pPr>
+    </w:lvl>
+    <w:lvl xmlns:w="http://schemas.openxmlformats.org/wordprocessingml/2006/main" w:ilvl="5">
+      <w:start w:val="1"/>
+      <w:numFmt w:val="lowerRoman"/>
+      <w:lvlText w:val="%6."/>
+      <w:lvlJc w:val="right"/>
+      <w:pPr>
+        <w:ind w:left="4320" w:hanging="180"/>
+      </w:pPr>
+    </w:lvl>
+    <w:lvl xmlns:w="http://schemas.openxmlformats.org/wordprocessingml/2006/main" w:ilvl="6">
+      <w:start w:val="1"/>
+      <w:numFmt w:val="decimal"/>
+      <w:lvlText w:val="%7."/>
+      <w:lvlJc w:val="left"/>
+      <w:pPr>
+        <w:ind w:left="5040" w:hanging="360"/>
+      </w:pPr>
+    </w:lvl>
+    <w:lvl xmlns:w="http://schemas.openxmlformats.org/wordprocessingml/2006/main" w:ilvl="7">
+      <w:start w:val="1"/>
+      <w:numFmt w:val="lowerLetter"/>
+      <w:lvlText w:val="%8."/>
+      <w:lvlJc w:val="left"/>
+      <w:pPr>
+        <w:ind w:left="5760" w:hanging="360"/>
+      </w:pPr>
+    </w:lvl>
+    <w:lvl xmlns:w="http://schemas.openxmlformats.org/wordprocessingml/2006/main" w:ilvl="8">
+      <w:start w:val="1"/>
+      <w:numFmt w:val="lowerRoman"/>
+      <w:lvlText w:val="%9."/>
+      <w:lvlJc w:val="right"/>
+      <w:pPr>
+        <w:ind w:left="6480" w:hanging="180"/>
+      </w:pPr>
+    </w:lvl>
+  </w:abstractNum>
+  <w:abstractNum xmlns:w="http://schemas.openxmlformats.org/wordprocessingml/2006/main" w:abstractNumId="15">
+    <w:multiLevelType xmlns:w="http://schemas.openxmlformats.org/wordprocessingml/2006/main" w:val="hybridMultilevel"/>
+    <w:lvl xmlns:w="http://schemas.openxmlformats.org/wordprocessingml/2006/main" w:ilvl="0">
+      <w:start w:val="1"/>
+      <w:numFmt w:val="decimal"/>
+      <w:lvlText w:val="%1."/>
+      <w:lvlJc w:val="left"/>
+      <w:pPr>
+        <w:ind w:left="720" w:hanging="360"/>
+      </w:pPr>
+    </w:lvl>
+    <w:lvl xmlns:w="http://schemas.openxmlformats.org/wordprocessingml/2006/main" w:ilvl="1">
+      <w:start w:val="1"/>
+      <w:numFmt w:val="lowerLetter"/>
+      <w:lvlText w:val="%2."/>
+      <w:lvlJc w:val="left"/>
+      <w:pPr>
+        <w:ind w:left="1440" w:hanging="360"/>
+      </w:pPr>
+    </w:lvl>
+    <w:lvl xmlns:w="http://schemas.openxmlformats.org/wordprocessingml/2006/main" w:ilvl="2">
+      <w:start w:val="1"/>
+      <w:numFmt w:val="lowerRoman"/>
+      <w:lvlText w:val="%3."/>
+      <w:lvlJc w:val="right"/>
+      <w:pPr>
+        <w:ind w:left="2160" w:hanging="180"/>
+      </w:pPr>
+    </w:lvl>
+    <w:lvl xmlns:w="http://schemas.openxmlformats.org/wordprocessingml/2006/main" w:ilvl="3">
+      <w:start w:val="1"/>
+      <w:numFmt w:val="decimal"/>
+      <w:lvlText w:val="%4."/>
+      <w:lvlJc w:val="left"/>
+      <w:pPr>
+        <w:ind w:left="2880" w:hanging="360"/>
+      </w:pPr>
+    </w:lvl>
+    <w:lvl xmlns:w="http://schemas.openxmlformats.org/wordprocessingml/2006/main" w:ilvl="4">
+      <w:start w:val="1"/>
+      <w:numFmt w:val="lowerLetter"/>
+      <w:lvlText w:val="%5."/>
+      <w:lvlJc w:val="left"/>
+      <w:pPr>
+        <w:ind w:left="3600" w:hanging="360"/>
+      </w:pPr>
+    </w:lvl>
+    <w:lvl xmlns:w="http://schemas.openxmlformats.org/wordprocessingml/2006/main" w:ilvl="5">
+      <w:start w:val="1"/>
+      <w:numFmt w:val="lowerRoman"/>
+      <w:lvlText w:val="%6."/>
+      <w:lvlJc w:val="right"/>
+      <w:pPr>
+        <w:ind w:left="4320" w:hanging="180"/>
+      </w:pPr>
+    </w:lvl>
+    <w:lvl xmlns:w="http://schemas.openxmlformats.org/wordprocessingml/2006/main" w:ilvl="6">
+      <w:start w:val="1"/>
+      <w:numFmt w:val="decimal"/>
+      <w:lvlText w:val="%7."/>
+      <w:lvlJc w:val="left"/>
+      <w:pPr>
+        <w:ind w:left="5040" w:hanging="360"/>
+      </w:pPr>
+    </w:lvl>
+    <w:lvl xmlns:w="http://schemas.openxmlformats.org/wordprocessingml/2006/main" w:ilvl="7">
+      <w:start w:val="1"/>
+      <w:numFmt w:val="lowerLetter"/>
+      <w:lvlText w:val="%8."/>
+      <w:lvlJc w:val="left"/>
+      <w:pPr>
+        <w:ind w:left="5760" w:hanging="360"/>
+      </w:pPr>
+    </w:lvl>
+    <w:lvl xmlns:w="http://schemas.openxmlformats.org/wordprocessingml/2006/main" w:ilvl="8">
+      <w:start w:val="1"/>
+      <w:numFmt w:val="lowerRoman"/>
+      <w:lvlText w:val="%9."/>
+      <w:lvlJc w:val="right"/>
+      <w:pPr>
+        <w:ind w:left="6480" w:hanging="180"/>
+      </w:pPr>
+    </w:lvl>
+  </w:abstractNum>
+  <w:abstractNum xmlns:w="http://schemas.openxmlformats.org/wordprocessingml/2006/main" w:abstractNumId="14">
+    <w:multiLevelType xmlns:w="http://schemas.openxmlformats.org/wordprocessingml/2006/main" w:val="hybridMultilevel"/>
+    <w:lvl xmlns:w="http://schemas.openxmlformats.org/wordprocessingml/2006/main" w:ilvl="0">
+      <w:start w:val="1"/>
+      <w:numFmt w:val="decimal"/>
+      <w:lvlText w:val="%1."/>
+      <w:lvlJc w:val="left"/>
+      <w:pPr>
+        <w:ind w:left="720" w:hanging="360"/>
+      </w:pPr>
+    </w:lvl>
+    <w:lvl xmlns:w="http://schemas.openxmlformats.org/wordprocessingml/2006/main" w:ilvl="1">
+      <w:start w:val="1"/>
+      <w:numFmt w:val="lowerLetter"/>
+      <w:lvlText w:val="%2."/>
+      <w:lvlJc w:val="left"/>
+      <w:pPr>
+        <w:ind w:left="1440" w:hanging="360"/>
+      </w:pPr>
+    </w:lvl>
+    <w:lvl xmlns:w="http://schemas.openxmlformats.org/wordprocessingml/2006/main" w:ilvl="2">
+      <w:start w:val="1"/>
+      <w:numFmt w:val="lowerRoman"/>
+      <w:lvlText w:val="%3."/>
+      <w:lvlJc w:val="right"/>
+      <w:pPr>
+        <w:ind w:left="2160" w:hanging="180"/>
+      </w:pPr>
+    </w:lvl>
+    <w:lvl xmlns:w="http://schemas.openxmlformats.org/wordprocessingml/2006/main" w:ilvl="3">
+      <w:start w:val="1"/>
+      <w:numFmt w:val="decimal"/>
+      <w:lvlText w:val="%4."/>
+      <w:lvlJc w:val="left"/>
+      <w:pPr>
+        <w:ind w:left="2880" w:hanging="360"/>
+      </w:pPr>
+    </w:lvl>
+    <w:lvl xmlns:w="http://schemas.openxmlformats.org/wordprocessingml/2006/main" w:ilvl="4">
+      <w:start w:val="1"/>
+      <w:numFmt w:val="lowerLetter"/>
+      <w:lvlText w:val="%5."/>
+      <w:lvlJc w:val="left"/>
+      <w:pPr>
+        <w:ind w:left="3600" w:hanging="360"/>
+      </w:pPr>
+    </w:lvl>
+    <w:lvl xmlns:w="http://schemas.openxmlformats.org/wordprocessingml/2006/main" w:ilvl="5">
+      <w:start w:val="1"/>
+      <w:numFmt w:val="lowerRoman"/>
+      <w:lvlText w:val="%6."/>
+      <w:lvlJc w:val="right"/>
+      <w:pPr>
+        <w:ind w:left="4320" w:hanging="180"/>
+      </w:pPr>
+    </w:lvl>
+    <w:lvl xmlns:w="http://schemas.openxmlformats.org/wordprocessingml/2006/main" w:ilvl="6">
+      <w:start w:val="1"/>
+      <w:numFmt w:val="decimal"/>
+      <w:lvlText w:val="%7."/>
+      <w:lvlJc w:val="left"/>
+      <w:pPr>
+        <w:ind w:left="5040" w:hanging="360"/>
+      </w:pPr>
+    </w:lvl>
+    <w:lvl xmlns:w="http://schemas.openxmlformats.org/wordprocessingml/2006/main" w:ilvl="7">
+      <w:start w:val="1"/>
+      <w:numFmt w:val="lowerLetter"/>
+      <w:lvlText w:val="%8."/>
+      <w:lvlJc w:val="left"/>
+      <w:pPr>
+        <w:ind w:left="5760" w:hanging="360"/>
+      </w:pPr>
+    </w:lvl>
+    <w:lvl xmlns:w="http://schemas.openxmlformats.org/wordprocessingml/2006/main" w:ilvl="8">
+      <w:start w:val="1"/>
+      <w:numFmt w:val="lowerRoman"/>
+      <w:lvlText w:val="%9."/>
+      <w:lvlJc w:val="right"/>
+      <w:pPr>
+        <w:ind w:left="6480" w:hanging="180"/>
+      </w:pPr>
+    </w:lvl>
+  </w:abstractNum>
   <w:abstractNum w:abstractNumId="0" w15:restartNumberingAfterBreak="0">
     <w:nsid w:val="067A2F53"/>
     <w:multiLevelType w:val="hybridMultilevel"/>
@@ -2260,7 +3204,7 @@
         <w:ind w:left="720" w:hanging="360"/>
       </w:pPr>
       <w:rPr>
-        <w:rFonts w:ascii="Symbol" w:hAnsi="Symbol" w:hint="default"/>
+        <w:rFonts w:hint="default" w:ascii="Symbol" w:hAnsi="Symbol"/>
       </w:rPr>
     </w:lvl>
     <w:lvl w:ilvl="1" w:tplc="031EF50C">
@@ -2272,7 +3216,7 @@
         <w:ind w:left="1440" w:hanging="360"/>
       </w:pPr>
       <w:rPr>
-        <w:rFonts w:ascii="Courier New" w:hAnsi="Courier New" w:hint="default"/>
+        <w:rFonts w:hint="default" w:ascii="Courier New" w:hAnsi="Courier New"/>
       </w:rPr>
     </w:lvl>
     <w:lvl w:ilvl="2" w:tplc="8EDAD518">
@@ -2284,7 +3228,7 @@
         <w:ind w:left="2160" w:hanging="360"/>
       </w:pPr>
       <w:rPr>
-        <w:rFonts w:ascii="Wingdings" w:hAnsi="Wingdings" w:hint="default"/>
+        <w:rFonts w:hint="default" w:ascii="Wingdings" w:hAnsi="Wingdings"/>
       </w:rPr>
     </w:lvl>
     <w:lvl w:ilvl="3" w:tplc="A9C69916">
@@ -2296,7 +3240,7 @@
         <w:ind w:left="2880" w:hanging="360"/>
       </w:pPr>
       <w:rPr>
-        <w:rFonts w:ascii="Symbol" w:hAnsi="Symbol" w:hint="default"/>
+        <w:rFonts w:hint="default" w:ascii="Symbol" w:hAnsi="Symbol"/>
       </w:rPr>
     </w:lvl>
     <w:lvl w:ilvl="4" w:tplc="6BDE9930">
@@ -2308,7 +3252,7 @@
         <w:ind w:left="3600" w:hanging="360"/>
       </w:pPr>
       <w:rPr>
-        <w:rFonts w:ascii="Courier New" w:hAnsi="Courier New" w:hint="default"/>
+        <w:rFonts w:hint="default" w:ascii="Courier New" w:hAnsi="Courier New"/>
       </w:rPr>
     </w:lvl>
     <w:lvl w:ilvl="5" w:tplc="5F281C50">
@@ -2320,7 +3264,7 @@
         <w:ind w:left="4320" w:hanging="360"/>
       </w:pPr>
       <w:rPr>
-        <w:rFonts w:ascii="Wingdings" w:hAnsi="Wingdings" w:hint="default"/>
+        <w:rFonts w:hint="default" w:ascii="Wingdings" w:hAnsi="Wingdings"/>
       </w:rPr>
     </w:lvl>
     <w:lvl w:ilvl="6" w:tplc="977AB50C">
@@ -2332,7 +3276,7 @@
         <w:ind w:left="5040" w:hanging="360"/>
       </w:pPr>
       <w:rPr>
-        <w:rFonts w:ascii="Symbol" w:hAnsi="Symbol" w:hint="default"/>
+        <w:rFonts w:hint="default" w:ascii="Symbol" w:hAnsi="Symbol"/>
       </w:rPr>
     </w:lvl>
     <w:lvl w:ilvl="7" w:tplc="0C86F332">
@@ -2344,7 +3288,7 @@
         <w:ind w:left="5760" w:hanging="360"/>
       </w:pPr>
       <w:rPr>
-        <w:rFonts w:ascii="Courier New" w:hAnsi="Courier New" w:hint="default"/>
+        <w:rFonts w:hint="default" w:ascii="Courier New" w:hAnsi="Courier New"/>
       </w:rPr>
     </w:lvl>
     <w:lvl w:ilvl="8" w:tplc="6F269E4E">
@@ -2356,7 +3300,7 @@
         <w:ind w:left="6480" w:hanging="360"/>
       </w:pPr>
       <w:rPr>
-        <w:rFonts w:ascii="Wingdings" w:hAnsi="Wingdings" w:hint="default"/>
+        <w:rFonts w:hint="default" w:ascii="Wingdings" w:hAnsi="Wingdings"/>
       </w:rPr>
     </w:lvl>
   </w:abstractNum>
@@ -2631,7 +3575,7 @@
         <w:ind w:left="720" w:hanging="360"/>
       </w:pPr>
       <w:rPr>
-        <w:rFonts w:ascii="Symbol" w:hAnsi="Symbol" w:hint="default"/>
+        <w:rFonts w:hint="default" w:ascii="Symbol" w:hAnsi="Symbol"/>
       </w:rPr>
     </w:lvl>
     <w:lvl w:ilvl="1" w:tplc="D29ADB06">
@@ -2643,7 +3587,7 @@
         <w:ind w:left="1440" w:hanging="360"/>
       </w:pPr>
       <w:rPr>
-        <w:rFonts w:ascii="Courier New" w:hAnsi="Courier New" w:hint="default"/>
+        <w:rFonts w:hint="default" w:ascii="Courier New" w:hAnsi="Courier New"/>
       </w:rPr>
     </w:lvl>
     <w:lvl w:ilvl="2" w:tplc="17EABF00">
@@ -2655,7 +3599,7 @@
         <w:ind w:left="2160" w:hanging="360"/>
       </w:pPr>
       <w:rPr>
-        <w:rFonts w:ascii="Wingdings" w:hAnsi="Wingdings" w:hint="default"/>
+        <w:rFonts w:hint="default" w:ascii="Wingdings" w:hAnsi="Wingdings"/>
       </w:rPr>
     </w:lvl>
     <w:lvl w:ilvl="3" w:tplc="E5AEF99C">
@@ -2667,7 +3611,7 @@
         <w:ind w:left="2880" w:hanging="360"/>
       </w:pPr>
       <w:rPr>
-        <w:rFonts w:ascii="Symbol" w:hAnsi="Symbol" w:hint="default"/>
+        <w:rFonts w:hint="default" w:ascii="Symbol" w:hAnsi="Symbol"/>
       </w:rPr>
     </w:lvl>
     <w:lvl w:ilvl="4" w:tplc="8BBE5D70">
@@ -2679,7 +3623,7 @@
         <w:ind w:left="3600" w:hanging="360"/>
       </w:pPr>
       <w:rPr>
-        <w:rFonts w:ascii="Courier New" w:hAnsi="Courier New" w:hint="default"/>
+        <w:rFonts w:hint="default" w:ascii="Courier New" w:hAnsi="Courier New"/>
       </w:rPr>
     </w:lvl>
     <w:lvl w:ilvl="5" w:tplc="EDCC4B16">
@@ -2691,7 +3635,7 @@
         <w:ind w:left="4320" w:hanging="360"/>
       </w:pPr>
       <w:rPr>
-        <w:rFonts w:ascii="Wingdings" w:hAnsi="Wingdings" w:hint="default"/>
+        <w:rFonts w:hint="default" w:ascii="Wingdings" w:hAnsi="Wingdings"/>
       </w:rPr>
     </w:lvl>
     <w:lvl w:ilvl="6" w:tplc="1876E68C">
@@ -2703,7 +3647,7 @@
         <w:ind w:left="5040" w:hanging="360"/>
       </w:pPr>
       <w:rPr>
-        <w:rFonts w:ascii="Symbol" w:hAnsi="Symbol" w:hint="default"/>
+        <w:rFonts w:hint="default" w:ascii="Symbol" w:hAnsi="Symbol"/>
       </w:rPr>
     </w:lvl>
     <w:lvl w:ilvl="7" w:tplc="3DB22F48">
@@ -2715,7 +3659,7 @@
         <w:ind w:left="5760" w:hanging="360"/>
       </w:pPr>
       <w:rPr>
-        <w:rFonts w:ascii="Courier New" w:hAnsi="Courier New" w:hint="default"/>
+        <w:rFonts w:hint="default" w:ascii="Courier New" w:hAnsi="Courier New"/>
       </w:rPr>
     </w:lvl>
     <w:lvl w:ilvl="8" w:tplc="5D8678D8">
@@ -2727,7 +3671,7 @@
         <w:ind w:left="6480" w:hanging="360"/>
       </w:pPr>
       <w:rPr>
-        <w:rFonts w:ascii="Wingdings" w:hAnsi="Wingdings" w:hint="default"/>
+        <w:rFonts w:hint="default" w:ascii="Wingdings" w:hAnsi="Wingdings"/>
       </w:rPr>
     </w:lvl>
   </w:abstractNum>
@@ -3088,7 +4032,7 @@
         <w:ind w:left="720" w:hanging="360"/>
       </w:pPr>
       <w:rPr>
-        <w:rFonts w:ascii="Symbol" w:hAnsi="Symbol" w:hint="default"/>
+        <w:rFonts w:hint="default" w:ascii="Symbol" w:hAnsi="Symbol"/>
       </w:rPr>
     </w:lvl>
     <w:lvl w:ilvl="1" w:tplc="A77E096C">
@@ -3100,7 +4044,7 @@
         <w:ind w:left="1440" w:hanging="360"/>
       </w:pPr>
       <w:rPr>
-        <w:rFonts w:ascii="Courier New" w:hAnsi="Courier New" w:hint="default"/>
+        <w:rFonts w:hint="default" w:ascii="Courier New" w:hAnsi="Courier New"/>
       </w:rPr>
     </w:lvl>
     <w:lvl w:ilvl="2" w:tplc="EBBC1056">
@@ -3112,7 +4056,7 @@
         <w:ind w:left="2160" w:hanging="360"/>
       </w:pPr>
       <w:rPr>
-        <w:rFonts w:ascii="Wingdings" w:hAnsi="Wingdings" w:hint="default"/>
+        <w:rFonts w:hint="default" w:ascii="Wingdings" w:hAnsi="Wingdings"/>
       </w:rPr>
     </w:lvl>
     <w:lvl w:ilvl="3" w:tplc="FED82AEE">
@@ -3124,7 +4068,7 @@
         <w:ind w:left="2880" w:hanging="360"/>
       </w:pPr>
       <w:rPr>
-        <w:rFonts w:ascii="Symbol" w:hAnsi="Symbol" w:hint="default"/>
+        <w:rFonts w:hint="default" w:ascii="Symbol" w:hAnsi="Symbol"/>
       </w:rPr>
     </w:lvl>
     <w:lvl w:ilvl="4" w:tplc="3EA4777E">
@@ -3136,7 +4080,7 @@
         <w:ind w:left="3600" w:hanging="360"/>
       </w:pPr>
       <w:rPr>
-        <w:rFonts w:ascii="Courier New" w:hAnsi="Courier New" w:hint="default"/>
+        <w:rFonts w:hint="default" w:ascii="Courier New" w:hAnsi="Courier New"/>
       </w:rPr>
     </w:lvl>
     <w:lvl w:ilvl="5" w:tplc="787800EE">
@@ -3148,7 +4092,7 @@
         <w:ind w:left="4320" w:hanging="360"/>
       </w:pPr>
       <w:rPr>
-        <w:rFonts w:ascii="Wingdings" w:hAnsi="Wingdings" w:hint="default"/>
+        <w:rFonts w:hint="default" w:ascii="Wingdings" w:hAnsi="Wingdings"/>
       </w:rPr>
     </w:lvl>
     <w:lvl w:ilvl="6" w:tplc="10F6EC12">
@@ -3160,7 +4104,7 @@
         <w:ind w:left="5040" w:hanging="360"/>
       </w:pPr>
       <w:rPr>
-        <w:rFonts w:ascii="Symbol" w:hAnsi="Symbol" w:hint="default"/>
+        <w:rFonts w:hint="default" w:ascii="Symbol" w:hAnsi="Symbol"/>
       </w:rPr>
     </w:lvl>
     <w:lvl w:ilvl="7" w:tplc="0E620216">
@@ -3172,7 +4116,7 @@
         <w:ind w:left="5760" w:hanging="360"/>
       </w:pPr>
       <w:rPr>
-        <w:rFonts w:ascii="Courier New" w:hAnsi="Courier New" w:hint="default"/>
+        <w:rFonts w:hint="default" w:ascii="Courier New" w:hAnsi="Courier New"/>
       </w:rPr>
     </w:lvl>
     <w:lvl w:ilvl="8" w:tplc="70B06F94">
@@ -3184,7 +4128,7 @@
         <w:ind w:left="6480" w:hanging="360"/>
       </w:pPr>
       <w:rPr>
-        <w:rFonts w:ascii="Wingdings" w:hAnsi="Wingdings" w:hint="default"/>
+        <w:rFonts w:hint="default" w:ascii="Wingdings" w:hAnsi="Wingdings"/>
       </w:rPr>
     </w:lvl>
   </w:abstractNum>
@@ -3315,7 +4259,7 @@
         <w:ind w:left="2421" w:hanging="360"/>
       </w:pPr>
       <w:rPr>
-        <w:rFonts w:ascii="Symbol" w:hAnsi="Symbol" w:hint="default"/>
+        <w:rFonts w:hint="default" w:ascii="Symbol" w:hAnsi="Symbol"/>
       </w:rPr>
     </w:lvl>
     <w:lvl w:ilvl="1" w:tplc="200A0003" w:tentative="1">
@@ -3327,7 +4271,7 @@
         <w:ind w:left="3141" w:hanging="360"/>
       </w:pPr>
       <w:rPr>
-        <w:rFonts w:ascii="Courier New" w:hAnsi="Courier New" w:cs="Courier New" w:hint="default"/>
+        <w:rFonts w:hint="default" w:ascii="Courier New" w:hAnsi="Courier New" w:cs="Courier New"/>
       </w:rPr>
     </w:lvl>
     <w:lvl w:ilvl="2" w:tplc="200A0005" w:tentative="1">
@@ -3339,7 +4283,7 @@
         <w:ind w:left="3861" w:hanging="360"/>
       </w:pPr>
       <w:rPr>
-        <w:rFonts w:ascii="Wingdings" w:hAnsi="Wingdings" w:hint="default"/>
+        <w:rFonts w:hint="default" w:ascii="Wingdings" w:hAnsi="Wingdings"/>
       </w:rPr>
     </w:lvl>
     <w:lvl w:ilvl="3" w:tplc="200A0001" w:tentative="1">
@@ -3351,7 +4295,7 @@
         <w:ind w:left="4581" w:hanging="360"/>
       </w:pPr>
       <w:rPr>
-        <w:rFonts w:ascii="Symbol" w:hAnsi="Symbol" w:hint="default"/>
+        <w:rFonts w:hint="default" w:ascii="Symbol" w:hAnsi="Symbol"/>
       </w:rPr>
     </w:lvl>
     <w:lvl w:ilvl="4" w:tplc="200A0003" w:tentative="1">
@@ -3363,7 +4307,7 @@
         <w:ind w:left="5301" w:hanging="360"/>
       </w:pPr>
       <w:rPr>
-        <w:rFonts w:ascii="Courier New" w:hAnsi="Courier New" w:cs="Courier New" w:hint="default"/>
+        <w:rFonts w:hint="default" w:ascii="Courier New" w:hAnsi="Courier New" w:cs="Courier New"/>
       </w:rPr>
     </w:lvl>
     <w:lvl w:ilvl="5" w:tplc="200A0005" w:tentative="1">
@@ -3375,7 +4319,7 @@
         <w:ind w:left="6021" w:hanging="360"/>
       </w:pPr>
       <w:rPr>
-        <w:rFonts w:ascii="Wingdings" w:hAnsi="Wingdings" w:hint="default"/>
+        <w:rFonts w:hint="default" w:ascii="Wingdings" w:hAnsi="Wingdings"/>
       </w:rPr>
     </w:lvl>
     <w:lvl w:ilvl="6" w:tplc="200A0001" w:tentative="1">
@@ -3387,7 +4331,7 @@
         <w:ind w:left="6741" w:hanging="360"/>
       </w:pPr>
       <w:rPr>
-        <w:rFonts w:ascii="Symbol" w:hAnsi="Symbol" w:hint="default"/>
+        <w:rFonts w:hint="default" w:ascii="Symbol" w:hAnsi="Symbol"/>
       </w:rPr>
     </w:lvl>
     <w:lvl w:ilvl="7" w:tplc="200A0003" w:tentative="1">
@@ -3399,7 +4343,7 @@
         <w:ind w:left="7461" w:hanging="360"/>
       </w:pPr>
       <w:rPr>
-        <w:rFonts w:ascii="Courier New" w:hAnsi="Courier New" w:cs="Courier New" w:hint="default"/>
+        <w:rFonts w:hint="default" w:ascii="Courier New" w:hAnsi="Courier New" w:cs="Courier New"/>
       </w:rPr>
     </w:lvl>
     <w:lvl w:ilvl="8" w:tplc="200A0005" w:tentative="1">
@@ -3411,10 +4355,28 @@
         <w:ind w:left="8181" w:hanging="360"/>
       </w:pPr>
       <w:rPr>
-        <w:rFonts w:ascii="Wingdings" w:hAnsi="Wingdings" w:hint="default"/>
+        <w:rFonts w:hint="default" w:ascii="Wingdings" w:hAnsi="Wingdings"/>
       </w:rPr>
     </w:lvl>
   </w:abstractNum>
+  <w:num w:numId="20">
+    <w:abstractNumId w:val="19"/>
+  </w:num>
+  <w:num w:numId="19">
+    <w:abstractNumId w:val="18"/>
+  </w:num>
+  <w:num w:numId="18">
+    <w:abstractNumId w:val="17"/>
+  </w:num>
+  <w:num w:numId="17">
+    <w:abstractNumId w:val="16"/>
+  </w:num>
+  <w:num w:numId="16">
+    <w:abstractNumId w:val="15"/>
+  </w:num>
+  <w:num w:numId="15">
+    <w:abstractNumId w:val="14"/>
+  </w:num>
   <w:num w:numId="1">
     <w:abstractNumId w:val="9"/>
   </w:num>
@@ -3465,7 +4427,7 @@
   <w:docDefaults>
     <w:rPrDefault>
       <w:rPr>
-        <w:rFonts w:asciiTheme="minorHAnsi" w:eastAsiaTheme="minorHAnsi" w:hAnsiTheme="minorHAnsi" w:cstheme="minorBidi"/>
+        <w:rFonts w:asciiTheme="minorHAnsi" w:hAnsiTheme="minorHAnsi" w:eastAsiaTheme="minorHAnsi" w:cstheme="minorBidi"/>
         <w:sz w:val="22"/>
         <w:szCs w:val="22"/>
         <w:lang w:val="es-VE" w:eastAsia="en-US" w:bidi="ar-SA"/>
@@ -3480,14 +4442,14 @@
   <w:latentStyles w:defLockedState="0" w:defUIPriority="99" w:defSemiHidden="0" w:defUnhideWhenUsed="0" w:defQFormat="0" w:count="371">
     <w:lsdException w:name="Normal" w:uiPriority="0" w:qFormat="1"/>
     <w:lsdException w:name="heading 1" w:uiPriority="9" w:qFormat="1"/>
-    <w:lsdException w:name="heading 2" w:semiHidden="1" w:uiPriority="9" w:unhideWhenUsed="1" w:qFormat="1"/>
-    <w:lsdException w:name="heading 3" w:semiHidden="1" w:uiPriority="9" w:unhideWhenUsed="1" w:qFormat="1"/>
-    <w:lsdException w:name="heading 4" w:semiHidden="1" w:uiPriority="9" w:unhideWhenUsed="1" w:qFormat="1"/>
-    <w:lsdException w:name="heading 5" w:semiHidden="1" w:uiPriority="9" w:unhideWhenUsed="1" w:qFormat="1"/>
-    <w:lsdException w:name="heading 6" w:semiHidden="1" w:uiPriority="9" w:unhideWhenUsed="1" w:qFormat="1"/>
-    <w:lsdException w:name="heading 7" w:semiHidden="1" w:uiPriority="9" w:unhideWhenUsed="1" w:qFormat="1"/>
-    <w:lsdException w:name="heading 8" w:semiHidden="1" w:uiPriority="9" w:unhideWhenUsed="1" w:qFormat="1"/>
-    <w:lsdException w:name="heading 9" w:semiHidden="1" w:uiPriority="9" w:unhideWhenUsed="1" w:qFormat="1"/>
+    <w:lsdException w:name="heading 2" w:uiPriority="9" w:semiHidden="1" w:unhideWhenUsed="1" w:qFormat="1"/>
+    <w:lsdException w:name="heading 3" w:uiPriority="9" w:semiHidden="1" w:unhideWhenUsed="1" w:qFormat="1"/>
+    <w:lsdException w:name="heading 4" w:uiPriority="9" w:semiHidden="1" w:unhideWhenUsed="1" w:qFormat="1"/>
+    <w:lsdException w:name="heading 5" w:uiPriority="9" w:semiHidden="1" w:unhideWhenUsed="1" w:qFormat="1"/>
+    <w:lsdException w:name="heading 6" w:uiPriority="9" w:semiHidden="1" w:unhideWhenUsed="1" w:qFormat="1"/>
+    <w:lsdException w:name="heading 7" w:uiPriority="9" w:semiHidden="1" w:unhideWhenUsed="1" w:qFormat="1"/>
+    <w:lsdException w:name="heading 8" w:uiPriority="9" w:semiHidden="1" w:unhideWhenUsed="1" w:qFormat="1"/>
+    <w:lsdException w:name="heading 9" w:uiPriority="9" w:semiHidden="1" w:unhideWhenUsed="1" w:qFormat="1"/>
     <w:lsdException w:name="index 1" w:semiHidden="1" w:unhideWhenUsed="1"/>
     <w:lsdException w:name="index 2" w:semiHidden="1" w:unhideWhenUsed="1"/>
     <w:lsdException w:name="index 3" w:semiHidden="1" w:unhideWhenUsed="1"/>
@@ -3497,22 +4459,22 @@
     <w:lsdException w:name="index 7" w:semiHidden="1" w:unhideWhenUsed="1"/>
     <w:lsdException w:name="index 8" w:semiHidden="1" w:unhideWhenUsed="1"/>
     <w:lsdException w:name="index 9" w:semiHidden="1" w:unhideWhenUsed="1"/>
-    <w:lsdException w:name="toc 1" w:semiHidden="1" w:uiPriority="39" w:unhideWhenUsed="1"/>
-    <w:lsdException w:name="toc 2" w:semiHidden="1" w:uiPriority="39" w:unhideWhenUsed="1"/>
-    <w:lsdException w:name="toc 3" w:semiHidden="1" w:uiPriority="39" w:unhideWhenUsed="1"/>
-    <w:lsdException w:name="toc 4" w:semiHidden="1" w:uiPriority="39" w:unhideWhenUsed="1"/>
-    <w:lsdException w:name="toc 5" w:semiHidden="1" w:uiPriority="39" w:unhideWhenUsed="1"/>
-    <w:lsdException w:name="toc 6" w:semiHidden="1" w:uiPriority="39" w:unhideWhenUsed="1"/>
-    <w:lsdException w:name="toc 7" w:semiHidden="1" w:uiPriority="39" w:unhideWhenUsed="1"/>
-    <w:lsdException w:name="toc 8" w:semiHidden="1" w:uiPriority="39" w:unhideWhenUsed="1"/>
-    <w:lsdException w:name="toc 9" w:semiHidden="1" w:uiPriority="39" w:unhideWhenUsed="1"/>
+    <w:lsdException w:name="toc 1" w:uiPriority="39" w:semiHidden="1" w:unhideWhenUsed="1"/>
+    <w:lsdException w:name="toc 2" w:uiPriority="39" w:semiHidden="1" w:unhideWhenUsed="1"/>
+    <w:lsdException w:name="toc 3" w:uiPriority="39" w:semiHidden="1" w:unhideWhenUsed="1"/>
+    <w:lsdException w:name="toc 4" w:uiPriority="39" w:semiHidden="1" w:unhideWhenUsed="1"/>
+    <w:lsdException w:name="toc 5" w:uiPriority="39" w:semiHidden="1" w:unhideWhenUsed="1"/>
+    <w:lsdException w:name="toc 6" w:uiPriority="39" w:semiHidden="1" w:unhideWhenUsed="1"/>
+    <w:lsdException w:name="toc 7" w:uiPriority="39" w:semiHidden="1" w:unhideWhenUsed="1"/>
+    <w:lsdException w:name="toc 8" w:uiPriority="39" w:semiHidden="1" w:unhideWhenUsed="1"/>
+    <w:lsdException w:name="toc 9" w:uiPriority="39" w:semiHidden="1" w:unhideWhenUsed="1"/>
     <w:lsdException w:name="Normal Indent" w:semiHidden="1" w:unhideWhenUsed="1"/>
     <w:lsdException w:name="footnote text" w:semiHidden="1" w:unhideWhenUsed="1"/>
     <w:lsdException w:name="annotation text" w:semiHidden="1" w:unhideWhenUsed="1"/>
     <w:lsdException w:name="header" w:semiHidden="1" w:unhideWhenUsed="1"/>
     <w:lsdException w:name="footer" w:semiHidden="1" w:unhideWhenUsed="1"/>
     <w:lsdException w:name="index heading" w:semiHidden="1" w:unhideWhenUsed="1"/>
-    <w:lsdException w:name="caption" w:semiHidden="1" w:uiPriority="35" w:unhideWhenUsed="1" w:qFormat="1"/>
+    <w:lsdException w:name="caption" w:uiPriority="35" w:semiHidden="1" w:unhideWhenUsed="1" w:qFormat="1"/>
     <w:lsdException w:name="table of figures" w:semiHidden="1" w:unhideWhenUsed="1"/>
     <w:lsdException w:name="envelope address" w:semiHidden="1" w:unhideWhenUsed="1"/>
     <w:lsdException w:name="envelope return" w:semiHidden="1" w:unhideWhenUsed="1"/>
@@ -3543,7 +4505,7 @@
     <w:lsdException w:name="Title" w:uiPriority="10" w:qFormat="1"/>
     <w:lsdException w:name="Closing" w:semiHidden="1" w:unhideWhenUsed="1"/>
     <w:lsdException w:name="Signature" w:semiHidden="1" w:unhideWhenUsed="1"/>
-    <w:lsdException w:name="Default Paragraph Font" w:semiHidden="1" w:uiPriority="1" w:unhideWhenUsed="1"/>
+    <w:lsdException w:name="Default Paragraph Font" w:uiPriority="1" w:semiHidden="1" w:unhideWhenUsed="1"/>
     <w:lsdException w:name="Body Text" w:semiHidden="1" w:unhideWhenUsed="1"/>
     <w:lsdException w:name="Body Text Indent" w:semiHidden="1" w:unhideWhenUsed="1"/>
     <w:lsdException w:name="List Continue" w:semiHidden="1" w:unhideWhenUsed="1"/>
@@ -3743,8 +4705,8 @@
     <w:lsdException w:name="Subtle Reference" w:uiPriority="31" w:qFormat="1"/>
     <w:lsdException w:name="Intense Reference" w:uiPriority="32" w:qFormat="1"/>
     <w:lsdException w:name="Book Title" w:uiPriority="33" w:qFormat="1"/>
-    <w:lsdException w:name="Bibliography" w:semiHidden="1" w:uiPriority="37" w:unhideWhenUsed="1"/>
-    <w:lsdException w:name="TOC Heading" w:semiHidden="1" w:uiPriority="39" w:unhideWhenUsed="1" w:qFormat="1"/>
+    <w:lsdException w:name="Bibliography" w:uiPriority="37" w:semiHidden="1" w:unhideWhenUsed="1"/>
+    <w:lsdException w:name="TOC Heading" w:uiPriority="39" w:semiHidden="1" w:unhideWhenUsed="1" w:qFormat="1"/>
     <w:lsdException w:name="Plain Table 1" w:uiPriority="41"/>
     <w:lsdException w:name="Plain Table 2" w:uiPriority="42"/>
     <w:lsdException w:name="Plain Table 3" w:uiPriority="43"/>
@@ -3850,17 +4812,17 @@
     <w:lsdException w:name="List Table 6 Colorful Accent 6" w:uiPriority="51"/>
     <w:lsdException w:name="List Table 7 Colorful Accent 6" w:uiPriority="52"/>
   </w:latentStyles>
-  <w:style w:type="paragraph" w:default="1" w:styleId="Normal">
+  <w:style w:type="paragraph" w:styleId="Normal" w:default="1">
     <w:name w:val="Normal"/>
     <w:qFormat/>
   </w:style>
-  <w:style w:type="character" w:default="1" w:styleId="Fuentedeprrafopredeter">
+  <w:style w:type="character" w:styleId="Fuentedeprrafopredeter" w:default="1">
     <w:name w:val="Default Paragraph Font"/>
     <w:uiPriority w:val="1"/>
     <w:semiHidden/>
     <w:unhideWhenUsed/>
   </w:style>
-  <w:style w:type="table" w:default="1" w:styleId="Tablanormal">
+  <w:style w:type="table" w:styleId="Tablanormal" w:default="1">
     <w:name w:val="Normal Table"/>
     <w:uiPriority w:val="99"/>
     <w:semiHidden/>
@@ -3875,7 +4837,7 @@
       </w:tblCellMar>
     </w:tblPr>
   </w:style>
-  <w:style w:type="numbering" w:default="1" w:styleId="Sinlista">
+  <w:style w:type="numbering" w:styleId="Sinlista" w:default="1">
     <w:name w:val="No List"/>
     <w:uiPriority w:val="99"/>
     <w:semiHidden/>
@@ -3902,6 +4864,72 @@
       <w:color w:val="0563C1" w:themeColor="hyperlink"/>
       <w:u w:val="single"/>
     </w:rPr>
+  </w:style>
+  <w:style xmlns:w="http://schemas.openxmlformats.org/wordprocessingml/2006/main" w:type="table" w:styleId="TableGrid">
+    <w:name xmlns:w="http://schemas.openxmlformats.org/wordprocessingml/2006/main" w:val="Table Grid"/>
+    <w:basedOn xmlns:w="http://schemas.openxmlformats.org/wordprocessingml/2006/main" w:val="Tablanormal"/>
+    <w:uiPriority xmlns:w="http://schemas.openxmlformats.org/wordprocessingml/2006/main" w:val="59"/>
+    <w:rsid xmlns:w="http://schemas.openxmlformats.org/wordprocessingml/2006/main" w:val="00FB4123"/>
+    <w:pPr xmlns:w="http://schemas.openxmlformats.org/wordprocessingml/2006/main">
+      <w:spacing w:after="0" w:line="240" w:lineRule="auto"/>
+    </w:pPr>
+    <w:tblPr xmlns:w="http://schemas.openxmlformats.org/wordprocessingml/2006/main">
+      <w:tblInd w:w="0" w:type="dxa"/>
+      <w:tblBorders>
+        <w:top w:val="single" w:color="000000" w:themeColor="text1" w:sz="4" w:space="0"/>
+        <w:left w:val="single" w:color="000000" w:themeColor="text1" w:sz="4" w:space="0"/>
+        <w:bottom w:val="single" w:color="000000" w:themeColor="text1" w:sz="4" w:space="0"/>
+        <w:right w:val="single" w:color="000000" w:themeColor="text1" w:sz="4" w:space="0"/>
+        <w:insideH w:val="single" w:color="000000" w:themeColor="text1" w:sz="4" w:space="0"/>
+        <w:insideV w:val="single" w:color="000000" w:themeColor="text1" w:sz="4" w:space="0"/>
+      </w:tblBorders>
+      <w:tblCellMar>
+        <w:top w:w="0" w:type="dxa"/>
+        <w:left w:w="108" w:type="dxa"/>
+        <w:bottom w:w="0" w:type="dxa"/>
+        <w:right w:w="108" w:type="dxa"/>
+      </w:tblCellMar>
+    </w:tblPr>
+  </w:style>
+  <w:style xmlns:w14="http://schemas.microsoft.com/office/word/2010/wordml" xmlns:mc="http://schemas.openxmlformats.org/markup-compatibility/2006" xmlns:w="http://schemas.openxmlformats.org/wordprocessingml/2006/main" w:type="character" w:styleId="HeaderChar" w:customStyle="1" mc:Ignorable="w14">
+    <w:name xmlns:w="http://schemas.openxmlformats.org/wordprocessingml/2006/main" w:val="Header Char"/>
+    <w:basedOn xmlns:w="http://schemas.openxmlformats.org/wordprocessingml/2006/main" w:val="Fuentedeprrafopredeter"/>
+    <w:link xmlns:w="http://schemas.openxmlformats.org/wordprocessingml/2006/main" w:val="Header"/>
+    <w:uiPriority xmlns:w="http://schemas.openxmlformats.org/wordprocessingml/2006/main" w:val="99"/>
+  </w:style>
+  <w:style xmlns:w14="http://schemas.microsoft.com/office/word/2010/wordml" xmlns:mc="http://schemas.openxmlformats.org/markup-compatibility/2006" xmlns:w="http://schemas.openxmlformats.org/wordprocessingml/2006/main" w:type="paragraph" w:styleId="Header" mc:Ignorable="w14">
+    <w:name xmlns:w="http://schemas.openxmlformats.org/wordprocessingml/2006/main" w:val="header"/>
+    <w:basedOn xmlns:w="http://schemas.openxmlformats.org/wordprocessingml/2006/main" w:val="Normal"/>
+    <w:link xmlns:w="http://schemas.openxmlformats.org/wordprocessingml/2006/main" w:val="HeaderChar"/>
+    <w:uiPriority xmlns:w="http://schemas.openxmlformats.org/wordprocessingml/2006/main" w:val="99"/>
+    <w:unhideWhenUsed xmlns:w="http://schemas.openxmlformats.org/wordprocessingml/2006/main"/>
+    <w:pPr xmlns:w="http://schemas.openxmlformats.org/wordprocessingml/2006/main">
+      <w:tabs xmlns:w="http://schemas.openxmlformats.org/wordprocessingml/2006/main">
+        <w:tab w:val="center" w:pos="4680"/>
+        <w:tab w:val="right" w:pos="9360"/>
+      </w:tabs>
+      <w:spacing xmlns:w="http://schemas.openxmlformats.org/wordprocessingml/2006/main" w:after="0" w:line="240" w:lineRule="auto"/>
+    </w:pPr>
+  </w:style>
+  <w:style xmlns:w14="http://schemas.microsoft.com/office/word/2010/wordml" xmlns:mc="http://schemas.openxmlformats.org/markup-compatibility/2006" xmlns:w="http://schemas.openxmlformats.org/wordprocessingml/2006/main" w:type="character" w:styleId="FooterChar" w:customStyle="1" mc:Ignorable="w14">
+    <w:name xmlns:w="http://schemas.openxmlformats.org/wordprocessingml/2006/main" w:val="Footer Char"/>
+    <w:basedOn xmlns:w="http://schemas.openxmlformats.org/wordprocessingml/2006/main" w:val="Fuentedeprrafopredeter"/>
+    <w:link xmlns:w="http://schemas.openxmlformats.org/wordprocessingml/2006/main" w:val="Footer"/>
+    <w:uiPriority xmlns:w="http://schemas.openxmlformats.org/wordprocessingml/2006/main" w:val="99"/>
+  </w:style>
+  <w:style xmlns:w14="http://schemas.microsoft.com/office/word/2010/wordml" xmlns:mc="http://schemas.openxmlformats.org/markup-compatibility/2006" xmlns:w="http://schemas.openxmlformats.org/wordprocessingml/2006/main" w:type="paragraph" w:styleId="Footer" mc:Ignorable="w14">
+    <w:name xmlns:w="http://schemas.openxmlformats.org/wordprocessingml/2006/main" w:val="footer"/>
+    <w:basedOn xmlns:w="http://schemas.openxmlformats.org/wordprocessingml/2006/main" w:val="Normal"/>
+    <w:link xmlns:w="http://schemas.openxmlformats.org/wordprocessingml/2006/main" w:val="FooterChar"/>
+    <w:uiPriority xmlns:w="http://schemas.openxmlformats.org/wordprocessingml/2006/main" w:val="99"/>
+    <w:unhideWhenUsed xmlns:w="http://schemas.openxmlformats.org/wordprocessingml/2006/main"/>
+    <w:pPr xmlns:w="http://schemas.openxmlformats.org/wordprocessingml/2006/main">
+      <w:tabs xmlns:w="http://schemas.openxmlformats.org/wordprocessingml/2006/main">
+        <w:tab w:val="center" w:pos="4680"/>
+        <w:tab w:val="right" w:pos="9360"/>
+      </w:tabs>
+      <w:spacing xmlns:w="http://schemas.openxmlformats.org/wordprocessingml/2006/main" w:after="0" w:line="240" w:lineRule="auto"/>
+    </w:pPr>
   </w:style>
 </w:styles>
 </file>

</xml_diff>